<commit_message>
Esercizi risolti e fix appunti
</commit_message>
<xml_diff>
--- a/Esercizi/AMPL/Esercizi risolti AMPL.docx
+++ b/Esercizi/AMPL/Esercizi risolti AMPL.docx
@@ -15451,27 +15451,7 @@
           <w:sz w:val="20"/>
           <w:szCs w:val="20"/>
         </w:rPr>
-        <w:t>Q[</w:t>
-      </w:r>
-      <w:proofErr w:type="spellStart"/>
-      <w:r>
-        <w:rPr>
-          <w:rFonts w:ascii="Courier New" w:hAnsi="Courier New" w:cs="Courier New"/>
-          <w:color w:val="000000"/>
-          <w:sz w:val="20"/>
-          <w:szCs w:val="20"/>
-        </w:rPr>
-        <w:t>j,k</w:t>
-      </w:r>
-      <w:proofErr w:type="spellEnd"/>
-      <w:r>
-        <w:rPr>
-          <w:rFonts w:ascii="Courier New" w:hAnsi="Courier New" w:cs="Courier New"/>
-          <w:color w:val="000000"/>
-          <w:sz w:val="20"/>
-          <w:szCs w:val="20"/>
-        </w:rPr>
-        <w:t>]</w:t>
+        <w:t>Q[j,k]</w:t>
       </w:r>
       <w:r>
         <w:rPr>
@@ -17887,6 +17867,126 @@
       <w:r>
         <w:rPr>
           <w:rFonts w:ascii="Courier New" w:hAnsi="Courier New" w:cs="Courier New"/>
+          <w:color w:val="000000"/>
+          <w:sz w:val="20"/>
+          <w:szCs w:val="20"/>
+        </w:rPr>
+        <w:drawing>
+          <wp:anchor distT="0" distB="0" distL="114300" distR="114300" simplePos="0" relativeHeight="251666432" behindDoc="0" locked="0" layoutInCell="1" allowOverlap="1" wp14:anchorId="65F41A57" wp14:editId="00913C16">
+            <wp:simplePos x="0" y="0"/>
+            <wp:positionH relativeFrom="column">
+              <wp:posOffset>2650832</wp:posOffset>
+            </wp:positionH>
+            <wp:positionV relativeFrom="paragraph">
+              <wp:posOffset>96764</wp:posOffset>
+            </wp:positionV>
+            <wp:extent cx="3420745" cy="2484120"/>
+            <wp:effectExtent l="0" t="0" r="8255" b="0"/>
+            <wp:wrapSquare wrapText="bothSides"/>
+            <wp:docPr id="8" name="Immagine 8" descr="Immagine che contiene testo&#10;&#10;Descrizione generata automaticamente"/>
+            <wp:cNvGraphicFramePr>
+              <a:graphicFrameLocks xmlns:a="http://schemas.openxmlformats.org/drawingml/2006/main" noChangeAspect="1"/>
+            </wp:cNvGraphicFramePr>
+            <a:graphic xmlns:a="http://schemas.openxmlformats.org/drawingml/2006/main">
+              <a:graphicData uri="http://schemas.openxmlformats.org/drawingml/2006/picture">
+                <pic:pic xmlns:pic="http://schemas.openxmlformats.org/drawingml/2006/picture">
+                  <pic:nvPicPr>
+                    <pic:cNvPr id="8" name="Immagine 8" descr="Immagine che contiene testo&#10;&#10;Descrizione generata automaticamente"/>
+                    <pic:cNvPicPr/>
+                  </pic:nvPicPr>
+                  <pic:blipFill>
+                    <a:blip r:embed="rId15">
+                      <a:extLst>
+                        <a:ext uri="{28A0092B-C50C-407E-A947-70E740481C1C}">
+                          <a14:useLocalDpi xmlns:a14="http://schemas.microsoft.com/office/drawing/2010/main" val="0"/>
+                        </a:ext>
+                      </a:extLst>
+                    </a:blip>
+                    <a:stretch>
+                      <a:fillRect/>
+                    </a:stretch>
+                  </pic:blipFill>
+                  <pic:spPr>
+                    <a:xfrm>
+                      <a:off x="0" y="0"/>
+                      <a:ext cx="3420745" cy="2484120"/>
+                    </a:xfrm>
+                    <a:prstGeom prst="rect">
+                      <a:avLst/>
+                    </a:prstGeom>
+                  </pic:spPr>
+                </pic:pic>
+              </a:graphicData>
+            </a:graphic>
+            <wp14:sizeRelH relativeFrom="margin">
+              <wp14:pctWidth>0</wp14:pctWidth>
+            </wp14:sizeRelH>
+            <wp14:sizeRelV relativeFrom="margin">
+              <wp14:pctHeight>0</wp14:pctHeight>
+            </wp14:sizeRelV>
+          </wp:anchor>
+        </w:drawing>
+      </w:r>
+      <w:r>
+        <w:rPr>
+          <w:rFonts w:ascii="Courier New" w:hAnsi="Courier New" w:cs="Courier New"/>
+          <w:color w:val="000000"/>
+          <w:sz w:val="20"/>
+          <w:szCs w:val="20"/>
+        </w:rPr>
+        <w:drawing>
+          <wp:anchor distT="0" distB="0" distL="114300" distR="114300" simplePos="0" relativeHeight="251665408" behindDoc="0" locked="0" layoutInCell="1" allowOverlap="1" wp14:anchorId="5035F872" wp14:editId="12CFCD7C">
+            <wp:simplePos x="0" y="0"/>
+            <wp:positionH relativeFrom="column">
+              <wp:posOffset>-538334</wp:posOffset>
+            </wp:positionH>
+            <wp:positionV relativeFrom="paragraph">
+              <wp:posOffset>296935</wp:posOffset>
+            </wp:positionV>
+            <wp:extent cx="3096965" cy="2151185"/>
+            <wp:effectExtent l="0" t="0" r="8255" b="1905"/>
+            <wp:wrapSquare wrapText="bothSides"/>
+            <wp:docPr id="7" name="Immagine 7" descr="Immagine che contiene testo&#10;&#10;Descrizione generata automaticamente"/>
+            <wp:cNvGraphicFramePr>
+              <a:graphicFrameLocks xmlns:a="http://schemas.openxmlformats.org/drawingml/2006/main" noChangeAspect="1"/>
+            </wp:cNvGraphicFramePr>
+            <a:graphic xmlns:a="http://schemas.openxmlformats.org/drawingml/2006/main">
+              <a:graphicData uri="http://schemas.openxmlformats.org/drawingml/2006/picture">
+                <pic:pic xmlns:pic="http://schemas.openxmlformats.org/drawingml/2006/picture">
+                  <pic:nvPicPr>
+                    <pic:cNvPr id="7" name="Immagine 7" descr="Immagine che contiene testo&#10;&#10;Descrizione generata automaticamente"/>
+                    <pic:cNvPicPr/>
+                  </pic:nvPicPr>
+                  <pic:blipFill>
+                    <a:blip r:embed="rId16">
+                      <a:extLst>
+                        <a:ext uri="{28A0092B-C50C-407E-A947-70E740481C1C}">
+                          <a14:useLocalDpi xmlns:a14="http://schemas.microsoft.com/office/drawing/2010/main" val="0"/>
+                        </a:ext>
+                      </a:extLst>
+                    </a:blip>
+                    <a:stretch>
+                      <a:fillRect/>
+                    </a:stretch>
+                  </pic:blipFill>
+                  <pic:spPr>
+                    <a:xfrm>
+                      <a:off x="0" y="0"/>
+                      <a:ext cx="3096965" cy="2151185"/>
+                    </a:xfrm>
+                    <a:prstGeom prst="rect">
+                      <a:avLst/>
+                    </a:prstGeom>
+                  </pic:spPr>
+                </pic:pic>
+              </a:graphicData>
+            </a:graphic>
+          </wp:anchor>
+        </w:drawing>
+      </w:r>
+      <w:r>
+        <w:rPr>
+          <w:rFonts w:ascii="Courier New" w:hAnsi="Courier New" w:cs="Courier New"/>
           <w:b/>
           <w:bCs/>
           <w:color w:val="7F0055"/>
@@ -17937,6 +18037,3781 @@
           <w:color w:val="000000"/>
           <w:sz w:val="20"/>
           <w:szCs w:val="20"/>
+        </w:rPr>
+      </w:pPr>
+    </w:p>
+    <w:p>
+      <w:r>
+        <w:t>File .mod:</w:t>
+      </w:r>
+    </w:p>
+    <w:p>
+      <w:pPr>
+        <w:autoSpaceDE w:val="0"/>
+        <w:autoSpaceDN w:val="0"/>
+        <w:adjustRightInd w:val="0"/>
+        <w:spacing w:after="0" w:line="240" w:lineRule="auto"/>
+        <w:rPr>
+          <w:rFonts w:ascii="Courier New" w:hAnsi="Courier New" w:cs="Courier New"/>
+          <w:sz w:val="20"/>
+          <w:szCs w:val="20"/>
+        </w:rPr>
+      </w:pPr>
+      <w:r>
+        <w:rPr>
+          <w:rFonts w:ascii="Courier New" w:hAnsi="Courier New" w:cs="Courier New"/>
+          <w:b/>
+          <w:bCs/>
+          <w:color w:val="7F0055"/>
+          <w:sz w:val="20"/>
+          <w:szCs w:val="20"/>
+        </w:rPr>
+        <w:t>set</w:t>
+      </w:r>
+      <w:r>
+        <w:rPr>
+          <w:rFonts w:ascii="Courier New" w:hAnsi="Courier New" w:cs="Courier New"/>
+          <w:sz w:val="20"/>
+          <w:szCs w:val="20"/>
+        </w:rPr>
+        <w:t xml:space="preserve"> </w:t>
+      </w:r>
+      <w:r>
+        <w:rPr>
+          <w:rFonts w:ascii="Courier New" w:hAnsi="Courier New" w:cs="Courier New"/>
+          <w:color w:val="000000"/>
+          <w:sz w:val="20"/>
+          <w:szCs w:val="20"/>
+        </w:rPr>
+        <w:t>N;</w:t>
+      </w:r>
+      <w:r>
+        <w:rPr>
+          <w:rFonts w:ascii="Courier New" w:hAnsi="Courier New" w:cs="Courier New"/>
+          <w:sz w:val="20"/>
+          <w:szCs w:val="20"/>
+        </w:rPr>
+        <w:t xml:space="preserve"> </w:t>
+      </w:r>
+      <w:r>
+        <w:rPr>
+          <w:rFonts w:ascii="Courier New" w:hAnsi="Courier New" w:cs="Courier New"/>
+          <w:color w:val="3F7F5F"/>
+          <w:sz w:val="20"/>
+          <w:szCs w:val="20"/>
+        </w:rPr>
+        <w:t>#nodi</w:t>
+      </w:r>
+    </w:p>
+    <w:p>
+      <w:pPr>
+        <w:autoSpaceDE w:val="0"/>
+        <w:autoSpaceDN w:val="0"/>
+        <w:adjustRightInd w:val="0"/>
+        <w:spacing w:after="0" w:line="240" w:lineRule="auto"/>
+        <w:rPr>
+          <w:rFonts w:ascii="Courier New" w:hAnsi="Courier New" w:cs="Courier New"/>
+          <w:sz w:val="20"/>
+          <w:szCs w:val="20"/>
+        </w:rPr>
+      </w:pPr>
+      <w:r>
+        <w:rPr>
+          <w:rFonts w:ascii="Courier New" w:hAnsi="Courier New" w:cs="Courier New"/>
+          <w:b/>
+          <w:bCs/>
+          <w:color w:val="7F0055"/>
+          <w:sz w:val="20"/>
+          <w:szCs w:val="20"/>
+        </w:rPr>
+        <w:t>set</w:t>
+      </w:r>
+      <w:r>
+        <w:rPr>
+          <w:rFonts w:ascii="Courier New" w:hAnsi="Courier New" w:cs="Courier New"/>
+          <w:sz w:val="20"/>
+          <w:szCs w:val="20"/>
+        </w:rPr>
+        <w:t xml:space="preserve"> </w:t>
+      </w:r>
+      <w:r>
+        <w:rPr>
+          <w:rFonts w:ascii="Courier New" w:hAnsi="Courier New" w:cs="Courier New"/>
+          <w:color w:val="000000"/>
+          <w:sz w:val="20"/>
+          <w:szCs w:val="20"/>
+        </w:rPr>
+        <w:t>A</w:t>
+      </w:r>
+      <w:r>
+        <w:rPr>
+          <w:rFonts w:ascii="Courier New" w:hAnsi="Courier New" w:cs="Courier New"/>
+          <w:sz w:val="20"/>
+          <w:szCs w:val="20"/>
+        </w:rPr>
+        <w:t xml:space="preserve"> </w:t>
+      </w:r>
+      <w:r>
+        <w:rPr>
+          <w:rFonts w:ascii="Courier New" w:hAnsi="Courier New" w:cs="Courier New"/>
+          <w:b/>
+          <w:bCs/>
+          <w:color w:val="7F0055"/>
+          <w:sz w:val="20"/>
+          <w:szCs w:val="20"/>
+        </w:rPr>
+        <w:t>within</w:t>
+      </w:r>
+      <w:r>
+        <w:rPr>
+          <w:rFonts w:ascii="Courier New" w:hAnsi="Courier New" w:cs="Courier New"/>
+          <w:sz w:val="20"/>
+          <w:szCs w:val="20"/>
+        </w:rPr>
+        <w:t xml:space="preserve"> </w:t>
+      </w:r>
+      <w:r>
+        <w:rPr>
+          <w:rFonts w:ascii="Courier New" w:hAnsi="Courier New" w:cs="Courier New"/>
+          <w:color w:val="000000"/>
+          <w:sz w:val="20"/>
+          <w:szCs w:val="20"/>
+        </w:rPr>
+        <w:t>N</w:t>
+      </w:r>
+      <w:r>
+        <w:rPr>
+          <w:rFonts w:ascii="Courier New" w:hAnsi="Courier New" w:cs="Courier New"/>
+          <w:sz w:val="20"/>
+          <w:szCs w:val="20"/>
+        </w:rPr>
+        <w:t xml:space="preserve"> </w:t>
+      </w:r>
+      <w:r>
+        <w:rPr>
+          <w:rFonts w:ascii="Courier New" w:hAnsi="Courier New" w:cs="Courier New"/>
+          <w:b/>
+          <w:bCs/>
+          <w:color w:val="7F0055"/>
+          <w:sz w:val="20"/>
+          <w:szCs w:val="20"/>
+        </w:rPr>
+        <w:t>cross</w:t>
+      </w:r>
+      <w:r>
+        <w:rPr>
+          <w:rFonts w:ascii="Courier New" w:hAnsi="Courier New" w:cs="Courier New"/>
+          <w:sz w:val="20"/>
+          <w:szCs w:val="20"/>
+        </w:rPr>
+        <w:t xml:space="preserve"> </w:t>
+      </w:r>
+      <w:r>
+        <w:rPr>
+          <w:rFonts w:ascii="Courier New" w:hAnsi="Courier New" w:cs="Courier New"/>
+          <w:color w:val="000000"/>
+          <w:sz w:val="20"/>
+          <w:szCs w:val="20"/>
+        </w:rPr>
+        <w:t>N;</w:t>
+      </w:r>
+      <w:r>
+        <w:rPr>
+          <w:rFonts w:ascii="Courier New" w:hAnsi="Courier New" w:cs="Courier New"/>
+          <w:sz w:val="20"/>
+          <w:szCs w:val="20"/>
+        </w:rPr>
+        <w:t xml:space="preserve"> </w:t>
+      </w:r>
+      <w:r>
+        <w:rPr>
+          <w:rFonts w:ascii="Courier New" w:hAnsi="Courier New" w:cs="Courier New"/>
+          <w:color w:val="3F7F5F"/>
+          <w:sz w:val="20"/>
+          <w:szCs w:val="20"/>
+        </w:rPr>
+        <w:t>#archi definiti su prodotto cartesiano</w:t>
+      </w:r>
+    </w:p>
+    <w:p>
+      <w:pPr>
+        <w:autoSpaceDE w:val="0"/>
+        <w:autoSpaceDN w:val="0"/>
+        <w:adjustRightInd w:val="0"/>
+        <w:spacing w:after="0" w:line="240" w:lineRule="auto"/>
+        <w:rPr>
+          <w:rFonts w:ascii="Courier New" w:hAnsi="Courier New" w:cs="Courier New"/>
+          <w:sz w:val="20"/>
+          <w:szCs w:val="20"/>
+        </w:rPr>
+      </w:pPr>
+    </w:p>
+    <w:p>
+      <w:pPr>
+        <w:autoSpaceDE w:val="0"/>
+        <w:autoSpaceDN w:val="0"/>
+        <w:adjustRightInd w:val="0"/>
+        <w:spacing w:after="0" w:line="240" w:lineRule="auto"/>
+        <w:rPr>
+          <w:rFonts w:ascii="Courier New" w:hAnsi="Courier New" w:cs="Courier New"/>
+          <w:sz w:val="20"/>
+          <w:szCs w:val="20"/>
+        </w:rPr>
+      </w:pPr>
+      <w:r>
+        <w:rPr>
+          <w:rFonts w:ascii="Courier New" w:hAnsi="Courier New" w:cs="Courier New"/>
+          <w:b/>
+          <w:bCs/>
+          <w:color w:val="7F0055"/>
+          <w:sz w:val="20"/>
+          <w:szCs w:val="20"/>
+        </w:rPr>
+        <w:t>param</w:t>
+      </w:r>
+      <w:r>
+        <w:rPr>
+          <w:rFonts w:ascii="Courier New" w:hAnsi="Courier New" w:cs="Courier New"/>
+          <w:sz w:val="20"/>
+          <w:szCs w:val="20"/>
+        </w:rPr>
+        <w:t xml:space="preserve"> </w:t>
+      </w:r>
+      <w:r>
+        <w:rPr>
+          <w:rFonts w:ascii="Courier New" w:hAnsi="Courier New" w:cs="Courier New"/>
+          <w:color w:val="000000"/>
+          <w:sz w:val="20"/>
+          <w:szCs w:val="20"/>
+        </w:rPr>
+        <w:t>c{A};</w:t>
+      </w:r>
+      <w:r>
+        <w:rPr>
+          <w:rFonts w:ascii="Courier New" w:hAnsi="Courier New" w:cs="Courier New"/>
+          <w:sz w:val="20"/>
+          <w:szCs w:val="20"/>
+        </w:rPr>
+        <w:t xml:space="preserve"> </w:t>
+      </w:r>
+      <w:r>
+        <w:rPr>
+          <w:rFonts w:ascii="Courier New" w:hAnsi="Courier New" w:cs="Courier New"/>
+          <w:color w:val="3F7F5F"/>
+          <w:sz w:val="20"/>
+          <w:szCs w:val="20"/>
+        </w:rPr>
+        <w:t>#i costi sono definiti sugli archi,</w:t>
+      </w:r>
+    </w:p>
+    <w:p>
+      <w:pPr>
+        <w:autoSpaceDE w:val="0"/>
+        <w:autoSpaceDN w:val="0"/>
+        <w:adjustRightInd w:val="0"/>
+        <w:spacing w:after="0" w:line="240" w:lineRule="auto"/>
+        <w:rPr>
+          <w:rFonts w:ascii="Courier New" w:hAnsi="Courier New" w:cs="Courier New"/>
+          <w:sz w:val="20"/>
+          <w:szCs w:val="20"/>
+        </w:rPr>
+      </w:pPr>
+      <w:r>
+        <w:rPr>
+          <w:rFonts w:ascii="Courier New" w:hAnsi="Courier New" w:cs="Courier New"/>
+          <w:color w:val="3F7F5F"/>
+          <w:sz w:val="20"/>
+          <w:szCs w:val="20"/>
+        </w:rPr>
+        <w:t>#ma sono definiti come coppie di nodi</w:t>
+      </w:r>
+    </w:p>
+    <w:p>
+      <w:pPr>
+        <w:autoSpaceDE w:val="0"/>
+        <w:autoSpaceDN w:val="0"/>
+        <w:adjustRightInd w:val="0"/>
+        <w:spacing w:after="0" w:line="240" w:lineRule="auto"/>
+        <w:rPr>
+          <w:rFonts w:ascii="Courier New" w:hAnsi="Courier New" w:cs="Courier New"/>
+          <w:sz w:val="20"/>
+          <w:szCs w:val="20"/>
+        </w:rPr>
+      </w:pPr>
+      <w:r>
+        <w:rPr>
+          <w:rFonts w:ascii="Courier New" w:hAnsi="Courier New" w:cs="Courier New"/>
+          <w:b/>
+          <w:bCs/>
+          <w:color w:val="7F0055"/>
+          <w:sz w:val="20"/>
+          <w:szCs w:val="20"/>
+        </w:rPr>
+        <w:t>param</w:t>
+      </w:r>
+      <w:r>
+        <w:rPr>
+          <w:rFonts w:ascii="Courier New" w:hAnsi="Courier New" w:cs="Courier New"/>
+          <w:sz w:val="20"/>
+          <w:szCs w:val="20"/>
+        </w:rPr>
+        <w:t xml:space="preserve"> </w:t>
+      </w:r>
+      <w:r>
+        <w:rPr>
+          <w:rFonts w:ascii="Courier New" w:hAnsi="Courier New" w:cs="Courier New"/>
+          <w:color w:val="000000"/>
+          <w:sz w:val="20"/>
+          <w:szCs w:val="20"/>
+        </w:rPr>
+        <w:t>b{N};</w:t>
+      </w:r>
+      <w:r>
+        <w:rPr>
+          <w:rFonts w:ascii="Courier New" w:hAnsi="Courier New" w:cs="Courier New"/>
+          <w:sz w:val="20"/>
+          <w:szCs w:val="20"/>
+        </w:rPr>
+        <w:t xml:space="preserve"> </w:t>
+      </w:r>
+      <w:r>
+        <w:rPr>
+          <w:rFonts w:ascii="Courier New" w:hAnsi="Courier New" w:cs="Courier New"/>
+          <w:color w:val="3F7F5F"/>
+          <w:sz w:val="20"/>
+          <w:szCs w:val="20"/>
+        </w:rPr>
+        <w:t>#parametro di bilanciamento</w:t>
+      </w:r>
+    </w:p>
+    <w:p>
+      <w:pPr>
+        <w:autoSpaceDE w:val="0"/>
+        <w:autoSpaceDN w:val="0"/>
+        <w:adjustRightInd w:val="0"/>
+        <w:spacing w:after="0" w:line="240" w:lineRule="auto"/>
+        <w:rPr>
+          <w:rFonts w:ascii="Courier New" w:hAnsi="Courier New" w:cs="Courier New"/>
+          <w:sz w:val="20"/>
+          <w:szCs w:val="20"/>
+        </w:rPr>
+      </w:pPr>
+      <w:r>
+        <w:rPr>
+          <w:rFonts w:ascii="Courier New" w:hAnsi="Courier New" w:cs="Courier New"/>
+          <w:b/>
+          <w:bCs/>
+          <w:color w:val="7F0055"/>
+          <w:sz w:val="20"/>
+          <w:szCs w:val="20"/>
+        </w:rPr>
+        <w:t>param</w:t>
+      </w:r>
+      <w:r>
+        <w:rPr>
+          <w:rFonts w:ascii="Courier New" w:hAnsi="Courier New" w:cs="Courier New"/>
+          <w:sz w:val="20"/>
+          <w:szCs w:val="20"/>
+        </w:rPr>
+        <w:t xml:space="preserve"> </w:t>
+      </w:r>
+      <w:r>
+        <w:rPr>
+          <w:rFonts w:ascii="Courier New" w:hAnsi="Courier New" w:cs="Courier New"/>
+          <w:color w:val="000000"/>
+          <w:sz w:val="20"/>
+          <w:szCs w:val="20"/>
+        </w:rPr>
+        <w:t>W;</w:t>
+      </w:r>
+      <w:r>
+        <w:rPr>
+          <w:rFonts w:ascii="Courier New" w:hAnsi="Courier New" w:cs="Courier New"/>
+          <w:sz w:val="20"/>
+          <w:szCs w:val="20"/>
+        </w:rPr>
+        <w:t xml:space="preserve"> </w:t>
+      </w:r>
+      <w:r>
+        <w:rPr>
+          <w:rFonts w:ascii="Courier New" w:hAnsi="Courier New" w:cs="Courier New"/>
+          <w:color w:val="3F7F5F"/>
+          <w:sz w:val="20"/>
+          <w:szCs w:val="20"/>
+        </w:rPr>
+        <w:t>#budget</w:t>
+      </w:r>
+    </w:p>
+    <w:p>
+      <w:pPr>
+        <w:autoSpaceDE w:val="0"/>
+        <w:autoSpaceDN w:val="0"/>
+        <w:adjustRightInd w:val="0"/>
+        <w:spacing w:after="0" w:line="240" w:lineRule="auto"/>
+        <w:rPr>
+          <w:rFonts w:ascii="Courier New" w:hAnsi="Courier New" w:cs="Courier New"/>
+          <w:sz w:val="20"/>
+          <w:szCs w:val="20"/>
+        </w:rPr>
+      </w:pPr>
+      <w:r>
+        <w:rPr>
+          <w:rFonts w:ascii="Courier New" w:hAnsi="Courier New" w:cs="Courier New"/>
+          <w:b/>
+          <w:bCs/>
+          <w:color w:val="7F0055"/>
+          <w:sz w:val="20"/>
+          <w:szCs w:val="20"/>
+        </w:rPr>
+        <w:t>param</w:t>
+      </w:r>
+      <w:r>
+        <w:rPr>
+          <w:rFonts w:ascii="Courier New" w:hAnsi="Courier New" w:cs="Courier New"/>
+          <w:sz w:val="20"/>
+          <w:szCs w:val="20"/>
+        </w:rPr>
+        <w:t xml:space="preserve"> </w:t>
+      </w:r>
+      <w:r>
+        <w:rPr>
+          <w:rFonts w:ascii="Courier New" w:hAnsi="Courier New" w:cs="Courier New"/>
+          <w:color w:val="000000"/>
+          <w:sz w:val="20"/>
+          <w:szCs w:val="20"/>
+        </w:rPr>
+        <w:t>u{A};</w:t>
+      </w:r>
+      <w:r>
+        <w:rPr>
+          <w:rFonts w:ascii="Courier New" w:hAnsi="Courier New" w:cs="Courier New"/>
+          <w:sz w:val="20"/>
+          <w:szCs w:val="20"/>
+        </w:rPr>
+        <w:t xml:space="preserve"> </w:t>
+      </w:r>
+      <w:r>
+        <w:rPr>
+          <w:rFonts w:ascii="Courier New" w:hAnsi="Courier New" w:cs="Courier New"/>
+          <w:color w:val="3F7F5F"/>
+          <w:sz w:val="20"/>
+          <w:szCs w:val="20"/>
+        </w:rPr>
+        <w:t>#unità del problema</w:t>
+      </w:r>
+    </w:p>
+    <w:p>
+      <w:pPr>
+        <w:autoSpaceDE w:val="0"/>
+        <w:autoSpaceDN w:val="0"/>
+        <w:adjustRightInd w:val="0"/>
+        <w:spacing w:after="0" w:line="240" w:lineRule="auto"/>
+        <w:rPr>
+          <w:rFonts w:ascii="Courier New" w:hAnsi="Courier New" w:cs="Courier New"/>
+          <w:sz w:val="20"/>
+          <w:szCs w:val="20"/>
+        </w:rPr>
+      </w:pPr>
+    </w:p>
+    <w:p>
+      <w:pPr>
+        <w:autoSpaceDE w:val="0"/>
+        <w:autoSpaceDN w:val="0"/>
+        <w:adjustRightInd w:val="0"/>
+        <w:spacing w:after="0" w:line="240" w:lineRule="auto"/>
+        <w:rPr>
+          <w:rFonts w:ascii="Courier New" w:hAnsi="Courier New" w:cs="Courier New"/>
+          <w:sz w:val="20"/>
+          <w:szCs w:val="20"/>
+          <w:lang w:val="en-US"/>
+        </w:rPr>
+      </w:pPr>
+      <w:r>
+        <w:rPr>
+          <w:rFonts w:ascii="Courier New" w:hAnsi="Courier New" w:cs="Courier New"/>
+          <w:b/>
+          <w:bCs/>
+          <w:color w:val="7F0055"/>
+          <w:sz w:val="20"/>
+          <w:szCs w:val="20"/>
+          <w:lang w:val="en-US"/>
+        </w:rPr>
+        <w:t>check</w:t>
+      </w:r>
+      <w:r>
+        <w:rPr>
+          <w:rFonts w:ascii="Courier New" w:hAnsi="Courier New" w:cs="Courier New"/>
+          <w:color w:val="000000"/>
+          <w:sz w:val="20"/>
+          <w:szCs w:val="20"/>
+          <w:lang w:val="en-US"/>
+        </w:rPr>
+        <w:t>:</w:t>
+      </w:r>
+      <w:r>
+        <w:rPr>
+          <w:rFonts w:ascii="Courier New" w:hAnsi="Courier New" w:cs="Courier New"/>
+          <w:sz w:val="20"/>
+          <w:szCs w:val="20"/>
+          <w:lang w:val="en-US"/>
+        </w:rPr>
+        <w:t xml:space="preserve"> </w:t>
+      </w:r>
+      <w:r>
+        <w:rPr>
+          <w:rFonts w:ascii="Courier New" w:hAnsi="Courier New" w:cs="Courier New"/>
+          <w:b/>
+          <w:bCs/>
+          <w:color w:val="7F0055"/>
+          <w:sz w:val="20"/>
+          <w:szCs w:val="20"/>
+          <w:lang w:val="en-US"/>
+        </w:rPr>
+        <w:t>sum</w:t>
+      </w:r>
+      <w:r>
+        <w:rPr>
+          <w:rFonts w:ascii="Courier New" w:hAnsi="Courier New" w:cs="Courier New"/>
+          <w:color w:val="000000"/>
+          <w:sz w:val="20"/>
+          <w:szCs w:val="20"/>
+          <w:lang w:val="en-US"/>
+        </w:rPr>
+        <w:t>{i</w:t>
+      </w:r>
+      <w:r>
+        <w:rPr>
+          <w:rFonts w:ascii="Courier New" w:hAnsi="Courier New" w:cs="Courier New"/>
+          <w:sz w:val="20"/>
+          <w:szCs w:val="20"/>
+          <w:lang w:val="en-US"/>
+        </w:rPr>
+        <w:t xml:space="preserve"> </w:t>
+      </w:r>
+      <w:r>
+        <w:rPr>
+          <w:rFonts w:ascii="Courier New" w:hAnsi="Courier New" w:cs="Courier New"/>
+          <w:b/>
+          <w:bCs/>
+          <w:color w:val="7F0055"/>
+          <w:sz w:val="20"/>
+          <w:szCs w:val="20"/>
+          <w:lang w:val="en-US"/>
+        </w:rPr>
+        <w:t>in</w:t>
+      </w:r>
+      <w:r>
+        <w:rPr>
+          <w:rFonts w:ascii="Courier New" w:hAnsi="Courier New" w:cs="Courier New"/>
+          <w:sz w:val="20"/>
+          <w:szCs w:val="20"/>
+          <w:lang w:val="en-US"/>
+        </w:rPr>
+        <w:t xml:space="preserve"> </w:t>
+      </w:r>
+      <w:r>
+        <w:rPr>
+          <w:rFonts w:ascii="Courier New" w:hAnsi="Courier New" w:cs="Courier New"/>
+          <w:color w:val="000000"/>
+          <w:sz w:val="20"/>
+          <w:szCs w:val="20"/>
+          <w:lang w:val="en-US"/>
+        </w:rPr>
+        <w:t>N}</w:t>
+      </w:r>
+      <w:r>
+        <w:rPr>
+          <w:rFonts w:ascii="Courier New" w:hAnsi="Courier New" w:cs="Courier New"/>
+          <w:sz w:val="20"/>
+          <w:szCs w:val="20"/>
+          <w:lang w:val="en-US"/>
+        </w:rPr>
+        <w:t xml:space="preserve"> </w:t>
+      </w:r>
+      <w:r>
+        <w:rPr>
+          <w:rFonts w:ascii="Courier New" w:hAnsi="Courier New" w:cs="Courier New"/>
+          <w:color w:val="000000"/>
+          <w:sz w:val="20"/>
+          <w:szCs w:val="20"/>
+          <w:lang w:val="en-US"/>
+        </w:rPr>
+        <w:t>b[i]</w:t>
+      </w:r>
+      <w:r>
+        <w:rPr>
+          <w:rFonts w:ascii="Courier New" w:hAnsi="Courier New" w:cs="Courier New"/>
+          <w:sz w:val="20"/>
+          <w:szCs w:val="20"/>
+          <w:lang w:val="en-US"/>
+        </w:rPr>
+        <w:t xml:space="preserve"> </w:t>
+      </w:r>
+      <w:r>
+        <w:rPr>
+          <w:rFonts w:ascii="Courier New" w:hAnsi="Courier New" w:cs="Courier New"/>
+          <w:color w:val="000000"/>
+          <w:sz w:val="20"/>
+          <w:szCs w:val="20"/>
+          <w:lang w:val="en-US"/>
+        </w:rPr>
+        <w:t>=</w:t>
+      </w:r>
+      <w:r>
+        <w:rPr>
+          <w:rFonts w:ascii="Courier New" w:hAnsi="Courier New" w:cs="Courier New"/>
+          <w:sz w:val="20"/>
+          <w:szCs w:val="20"/>
+          <w:lang w:val="en-US"/>
+        </w:rPr>
+        <w:t xml:space="preserve"> </w:t>
+      </w:r>
+      <w:r>
+        <w:rPr>
+          <w:rFonts w:ascii="Courier New" w:hAnsi="Courier New" w:cs="Courier New"/>
+          <w:color w:val="000000"/>
+          <w:sz w:val="20"/>
+          <w:szCs w:val="20"/>
+          <w:lang w:val="en-US"/>
+        </w:rPr>
+        <w:t>0;</w:t>
+      </w:r>
+    </w:p>
+    <w:p>
+      <w:pPr>
+        <w:autoSpaceDE w:val="0"/>
+        <w:autoSpaceDN w:val="0"/>
+        <w:adjustRightInd w:val="0"/>
+        <w:spacing w:after="0" w:line="240" w:lineRule="auto"/>
+        <w:rPr>
+          <w:rFonts w:ascii="Courier New" w:hAnsi="Courier New" w:cs="Courier New"/>
+          <w:sz w:val="20"/>
+          <w:szCs w:val="20"/>
+          <w:lang w:val="fr-FR"/>
+        </w:rPr>
+      </w:pPr>
+      <w:r>
+        <w:rPr>
+          <w:rFonts w:ascii="Courier New" w:hAnsi="Courier New" w:cs="Courier New"/>
+          <w:b/>
+          <w:bCs/>
+          <w:color w:val="7F0055"/>
+          <w:sz w:val="20"/>
+          <w:szCs w:val="20"/>
+          <w:lang w:val="fr-FR"/>
+        </w:rPr>
+        <w:t>var</w:t>
+      </w:r>
+      <w:r>
+        <w:rPr>
+          <w:rFonts w:ascii="Courier New" w:hAnsi="Courier New" w:cs="Courier New"/>
+          <w:sz w:val="20"/>
+          <w:szCs w:val="20"/>
+          <w:lang w:val="fr-FR"/>
+        </w:rPr>
+        <w:t xml:space="preserve"> </w:t>
+      </w:r>
+      <w:r>
+        <w:rPr>
+          <w:rFonts w:ascii="Courier New" w:hAnsi="Courier New" w:cs="Courier New"/>
+          <w:color w:val="000000"/>
+          <w:sz w:val="20"/>
+          <w:szCs w:val="20"/>
+          <w:lang w:val="fr-FR"/>
+        </w:rPr>
+        <w:t>x{A}</w:t>
+      </w:r>
+      <w:r>
+        <w:rPr>
+          <w:rFonts w:ascii="Courier New" w:hAnsi="Courier New" w:cs="Courier New"/>
+          <w:sz w:val="20"/>
+          <w:szCs w:val="20"/>
+          <w:lang w:val="fr-FR"/>
+        </w:rPr>
+        <w:t xml:space="preserve"> </w:t>
+      </w:r>
+      <w:r>
+        <w:rPr>
+          <w:rFonts w:ascii="Courier New" w:hAnsi="Courier New" w:cs="Courier New"/>
+          <w:b/>
+          <w:bCs/>
+          <w:color w:val="7F0055"/>
+          <w:sz w:val="20"/>
+          <w:szCs w:val="20"/>
+          <w:lang w:val="fr-FR"/>
+        </w:rPr>
+        <w:t>integer</w:t>
+      </w:r>
+      <w:r>
+        <w:rPr>
+          <w:rFonts w:ascii="Courier New" w:hAnsi="Courier New" w:cs="Courier New"/>
+          <w:sz w:val="20"/>
+          <w:szCs w:val="20"/>
+          <w:lang w:val="fr-FR"/>
+        </w:rPr>
+        <w:t xml:space="preserve"> </w:t>
+      </w:r>
+      <w:r>
+        <w:rPr>
+          <w:rFonts w:ascii="Courier New" w:hAnsi="Courier New" w:cs="Courier New"/>
+          <w:color w:val="000000"/>
+          <w:sz w:val="20"/>
+          <w:szCs w:val="20"/>
+          <w:lang w:val="fr-FR"/>
+        </w:rPr>
+        <w:t>&gt;=0;</w:t>
+      </w:r>
+    </w:p>
+    <w:p>
+      <w:pPr>
+        <w:autoSpaceDE w:val="0"/>
+        <w:autoSpaceDN w:val="0"/>
+        <w:adjustRightInd w:val="0"/>
+        <w:spacing w:after="0" w:line="240" w:lineRule="auto"/>
+        <w:rPr>
+          <w:rFonts w:ascii="Courier New" w:hAnsi="Courier New" w:cs="Courier New"/>
+          <w:sz w:val="20"/>
+          <w:szCs w:val="20"/>
+          <w:lang w:val="fr-FR"/>
+        </w:rPr>
+      </w:pPr>
+      <w:r>
+        <w:rPr>
+          <w:rFonts w:ascii="Courier New" w:hAnsi="Courier New" w:cs="Courier New"/>
+          <w:b/>
+          <w:bCs/>
+          <w:color w:val="7F0055"/>
+          <w:sz w:val="20"/>
+          <w:szCs w:val="20"/>
+          <w:lang w:val="fr-FR"/>
+        </w:rPr>
+        <w:t>var</w:t>
+      </w:r>
+      <w:r>
+        <w:rPr>
+          <w:rFonts w:ascii="Courier New" w:hAnsi="Courier New" w:cs="Courier New"/>
+          <w:sz w:val="20"/>
+          <w:szCs w:val="20"/>
+          <w:lang w:val="fr-FR"/>
+        </w:rPr>
+        <w:t xml:space="preserve"> </w:t>
+      </w:r>
+      <w:r>
+        <w:rPr>
+          <w:rFonts w:ascii="Courier New" w:hAnsi="Courier New" w:cs="Courier New"/>
+          <w:color w:val="000000"/>
+          <w:sz w:val="20"/>
+          <w:szCs w:val="20"/>
+          <w:lang w:val="fr-FR"/>
+        </w:rPr>
+        <w:t>y;</w:t>
+      </w:r>
+    </w:p>
+    <w:p>
+      <w:pPr>
+        <w:autoSpaceDE w:val="0"/>
+        <w:autoSpaceDN w:val="0"/>
+        <w:adjustRightInd w:val="0"/>
+        <w:spacing w:after="0" w:line="240" w:lineRule="auto"/>
+        <w:rPr>
+          <w:rFonts w:ascii="Courier New" w:hAnsi="Courier New" w:cs="Courier New"/>
+          <w:sz w:val="20"/>
+          <w:szCs w:val="20"/>
+          <w:lang w:val="fr-FR"/>
+        </w:rPr>
+      </w:pPr>
+    </w:p>
+    <w:p>
+      <w:pPr>
+        <w:autoSpaceDE w:val="0"/>
+        <w:autoSpaceDN w:val="0"/>
+        <w:adjustRightInd w:val="0"/>
+        <w:spacing w:after="0" w:line="240" w:lineRule="auto"/>
+        <w:rPr>
+          <w:rFonts w:ascii="Courier New" w:hAnsi="Courier New" w:cs="Courier New"/>
+          <w:sz w:val="20"/>
+          <w:szCs w:val="20"/>
+          <w:lang w:val="fr-FR"/>
+        </w:rPr>
+      </w:pPr>
+      <w:r>
+        <w:rPr>
+          <w:rFonts w:ascii="Courier New" w:hAnsi="Courier New" w:cs="Courier New"/>
+          <w:b/>
+          <w:bCs/>
+          <w:color w:val="7F0055"/>
+          <w:sz w:val="20"/>
+          <w:szCs w:val="20"/>
+          <w:lang w:val="fr-FR"/>
+        </w:rPr>
+        <w:t>maximize</w:t>
+      </w:r>
+      <w:r>
+        <w:rPr>
+          <w:rFonts w:ascii="Courier New" w:hAnsi="Courier New" w:cs="Courier New"/>
+          <w:sz w:val="20"/>
+          <w:szCs w:val="20"/>
+          <w:lang w:val="fr-FR"/>
+        </w:rPr>
+        <w:t xml:space="preserve"> </w:t>
+      </w:r>
+      <w:r>
+        <w:rPr>
+          <w:rFonts w:ascii="Courier New" w:hAnsi="Courier New" w:cs="Courier New"/>
+          <w:color w:val="000000"/>
+          <w:sz w:val="20"/>
+          <w:szCs w:val="20"/>
+          <w:lang w:val="fr-FR"/>
+        </w:rPr>
+        <w:t>flow:</w:t>
+      </w:r>
+      <w:r>
+        <w:rPr>
+          <w:rFonts w:ascii="Courier New" w:hAnsi="Courier New" w:cs="Courier New"/>
+          <w:sz w:val="20"/>
+          <w:szCs w:val="20"/>
+          <w:lang w:val="fr-FR"/>
+        </w:rPr>
+        <w:t xml:space="preserve"> </w:t>
+      </w:r>
+      <w:r>
+        <w:rPr>
+          <w:rFonts w:ascii="Courier New" w:hAnsi="Courier New" w:cs="Courier New"/>
+          <w:color w:val="000000"/>
+          <w:sz w:val="20"/>
+          <w:szCs w:val="20"/>
+          <w:lang w:val="fr-FR"/>
+        </w:rPr>
+        <w:t>y;</w:t>
+      </w:r>
+      <w:r>
+        <w:rPr>
+          <w:rFonts w:ascii="Courier New" w:hAnsi="Courier New" w:cs="Courier New"/>
+          <w:sz w:val="20"/>
+          <w:szCs w:val="20"/>
+          <w:lang w:val="fr-FR"/>
+        </w:rPr>
+        <w:t xml:space="preserve"> </w:t>
+      </w:r>
+      <w:r>
+        <w:rPr>
+          <w:rFonts w:ascii="Courier New" w:hAnsi="Courier New" w:cs="Courier New"/>
+          <w:color w:val="3F7F5F"/>
+          <w:sz w:val="20"/>
+          <w:szCs w:val="20"/>
+          <w:lang w:val="fr-FR"/>
+        </w:rPr>
+        <w:t>#variabile fittizia</w:t>
+      </w:r>
+    </w:p>
+    <w:p>
+      <w:pPr>
+        <w:autoSpaceDE w:val="0"/>
+        <w:autoSpaceDN w:val="0"/>
+        <w:adjustRightInd w:val="0"/>
+        <w:spacing w:after="0" w:line="240" w:lineRule="auto"/>
+        <w:rPr>
+          <w:rFonts w:ascii="Courier New" w:hAnsi="Courier New" w:cs="Courier New"/>
+          <w:sz w:val="20"/>
+          <w:szCs w:val="20"/>
+          <w:lang w:val="fr-FR"/>
+        </w:rPr>
+      </w:pPr>
+      <w:r>
+        <w:rPr>
+          <w:rFonts w:ascii="Courier New" w:hAnsi="Courier New" w:cs="Courier New"/>
+          <w:b/>
+          <w:bCs/>
+          <w:color w:val="7F0055"/>
+          <w:sz w:val="20"/>
+          <w:szCs w:val="20"/>
+          <w:lang w:val="fr-FR"/>
+        </w:rPr>
+        <w:t>s.t.</w:t>
+      </w:r>
+      <w:r>
+        <w:rPr>
+          <w:rFonts w:ascii="Courier New" w:hAnsi="Courier New" w:cs="Courier New"/>
+          <w:sz w:val="20"/>
+          <w:szCs w:val="20"/>
+          <w:lang w:val="fr-FR"/>
+        </w:rPr>
+        <w:t xml:space="preserve"> </w:t>
+      </w:r>
+      <w:r>
+        <w:rPr>
+          <w:rFonts w:ascii="Courier New" w:hAnsi="Courier New" w:cs="Courier New"/>
+          <w:color w:val="000000"/>
+          <w:sz w:val="20"/>
+          <w:szCs w:val="20"/>
+          <w:lang w:val="fr-FR"/>
+        </w:rPr>
+        <w:t>balance{v</w:t>
+      </w:r>
+      <w:r>
+        <w:rPr>
+          <w:rFonts w:ascii="Courier New" w:hAnsi="Courier New" w:cs="Courier New"/>
+          <w:sz w:val="20"/>
+          <w:szCs w:val="20"/>
+          <w:lang w:val="fr-FR"/>
+        </w:rPr>
+        <w:t xml:space="preserve"> </w:t>
+      </w:r>
+      <w:r>
+        <w:rPr>
+          <w:rFonts w:ascii="Courier New" w:hAnsi="Courier New" w:cs="Courier New"/>
+          <w:b/>
+          <w:bCs/>
+          <w:color w:val="7F0055"/>
+          <w:sz w:val="20"/>
+          <w:szCs w:val="20"/>
+          <w:lang w:val="fr-FR"/>
+        </w:rPr>
+        <w:t>in</w:t>
+      </w:r>
+      <w:r>
+        <w:rPr>
+          <w:rFonts w:ascii="Courier New" w:hAnsi="Courier New" w:cs="Courier New"/>
+          <w:sz w:val="20"/>
+          <w:szCs w:val="20"/>
+          <w:lang w:val="fr-FR"/>
+        </w:rPr>
+        <w:t xml:space="preserve"> </w:t>
+      </w:r>
+      <w:r>
+        <w:rPr>
+          <w:rFonts w:ascii="Courier New" w:hAnsi="Courier New" w:cs="Courier New"/>
+          <w:color w:val="000000"/>
+          <w:sz w:val="20"/>
+          <w:szCs w:val="20"/>
+          <w:lang w:val="fr-FR"/>
+        </w:rPr>
+        <w:t>N}:</w:t>
+      </w:r>
+      <w:r>
+        <w:rPr>
+          <w:rFonts w:ascii="Courier New" w:hAnsi="Courier New" w:cs="Courier New"/>
+          <w:sz w:val="20"/>
+          <w:szCs w:val="20"/>
+          <w:lang w:val="fr-FR"/>
+        </w:rPr>
+        <w:t xml:space="preserve"> </w:t>
+      </w:r>
+      <w:r>
+        <w:rPr>
+          <w:rFonts w:ascii="Courier New" w:hAnsi="Courier New" w:cs="Courier New"/>
+          <w:b/>
+          <w:bCs/>
+          <w:color w:val="7F0055"/>
+          <w:sz w:val="20"/>
+          <w:szCs w:val="20"/>
+          <w:lang w:val="fr-FR"/>
+        </w:rPr>
+        <w:t>sum</w:t>
+      </w:r>
+      <w:r>
+        <w:rPr>
+          <w:rFonts w:ascii="Courier New" w:hAnsi="Courier New" w:cs="Courier New"/>
+          <w:color w:val="000000"/>
+          <w:sz w:val="20"/>
+          <w:szCs w:val="20"/>
+          <w:lang w:val="fr-FR"/>
+        </w:rPr>
+        <w:t>{(i,v)</w:t>
+      </w:r>
+      <w:r>
+        <w:rPr>
+          <w:rFonts w:ascii="Courier New" w:hAnsi="Courier New" w:cs="Courier New"/>
+          <w:sz w:val="20"/>
+          <w:szCs w:val="20"/>
+          <w:lang w:val="fr-FR"/>
+        </w:rPr>
+        <w:t xml:space="preserve"> </w:t>
+      </w:r>
+      <w:r>
+        <w:rPr>
+          <w:rFonts w:ascii="Courier New" w:hAnsi="Courier New" w:cs="Courier New"/>
+          <w:b/>
+          <w:bCs/>
+          <w:color w:val="7F0055"/>
+          <w:sz w:val="20"/>
+          <w:szCs w:val="20"/>
+          <w:lang w:val="fr-FR"/>
+        </w:rPr>
+        <w:t>in</w:t>
+      </w:r>
+      <w:r>
+        <w:rPr>
+          <w:rFonts w:ascii="Courier New" w:hAnsi="Courier New" w:cs="Courier New"/>
+          <w:sz w:val="20"/>
+          <w:szCs w:val="20"/>
+          <w:lang w:val="fr-FR"/>
+        </w:rPr>
+        <w:t xml:space="preserve"> </w:t>
+      </w:r>
+      <w:r>
+        <w:rPr>
+          <w:rFonts w:ascii="Courier New" w:hAnsi="Courier New" w:cs="Courier New"/>
+          <w:color w:val="000000"/>
+          <w:sz w:val="20"/>
+          <w:szCs w:val="20"/>
+          <w:lang w:val="fr-FR"/>
+        </w:rPr>
+        <w:t>A}</w:t>
+      </w:r>
+      <w:r>
+        <w:rPr>
+          <w:rFonts w:ascii="Courier New" w:hAnsi="Courier New" w:cs="Courier New"/>
+          <w:sz w:val="20"/>
+          <w:szCs w:val="20"/>
+          <w:lang w:val="fr-FR"/>
+        </w:rPr>
+        <w:t xml:space="preserve"> </w:t>
+      </w:r>
+      <w:r>
+        <w:rPr>
+          <w:rFonts w:ascii="Courier New" w:hAnsi="Courier New" w:cs="Courier New"/>
+          <w:color w:val="000000"/>
+          <w:sz w:val="20"/>
+          <w:szCs w:val="20"/>
+          <w:lang w:val="fr-FR"/>
+        </w:rPr>
+        <w:t>x[i,v]</w:t>
+      </w:r>
+      <w:r>
+        <w:rPr>
+          <w:rFonts w:ascii="Courier New" w:hAnsi="Courier New" w:cs="Courier New"/>
+          <w:sz w:val="20"/>
+          <w:szCs w:val="20"/>
+          <w:lang w:val="fr-FR"/>
+        </w:rPr>
+        <w:t xml:space="preserve"> </w:t>
+      </w:r>
+      <w:r>
+        <w:rPr>
+          <w:rFonts w:ascii="Courier New" w:hAnsi="Courier New" w:cs="Courier New"/>
+          <w:color w:val="000000"/>
+          <w:sz w:val="20"/>
+          <w:szCs w:val="20"/>
+          <w:lang w:val="fr-FR"/>
+        </w:rPr>
+        <w:t>-</w:t>
+      </w:r>
+      <w:r>
+        <w:rPr>
+          <w:rFonts w:ascii="Courier New" w:hAnsi="Courier New" w:cs="Courier New"/>
+          <w:sz w:val="20"/>
+          <w:szCs w:val="20"/>
+          <w:lang w:val="fr-FR"/>
+        </w:rPr>
+        <w:t xml:space="preserve"> </w:t>
+      </w:r>
+      <w:r>
+        <w:rPr>
+          <w:rFonts w:ascii="Courier New" w:hAnsi="Courier New" w:cs="Courier New"/>
+          <w:b/>
+          <w:bCs/>
+          <w:color w:val="7F0055"/>
+          <w:sz w:val="20"/>
+          <w:szCs w:val="20"/>
+          <w:lang w:val="fr-FR"/>
+        </w:rPr>
+        <w:t>sum</w:t>
+      </w:r>
+      <w:r>
+        <w:rPr>
+          <w:rFonts w:ascii="Courier New" w:hAnsi="Courier New" w:cs="Courier New"/>
+          <w:color w:val="000000"/>
+          <w:sz w:val="20"/>
+          <w:szCs w:val="20"/>
+          <w:lang w:val="fr-FR"/>
+        </w:rPr>
+        <w:t>{(v,j)</w:t>
+      </w:r>
+      <w:r>
+        <w:rPr>
+          <w:rFonts w:ascii="Courier New" w:hAnsi="Courier New" w:cs="Courier New"/>
+          <w:b/>
+          <w:bCs/>
+          <w:color w:val="7F0055"/>
+          <w:sz w:val="20"/>
+          <w:szCs w:val="20"/>
+          <w:lang w:val="fr-FR"/>
+        </w:rPr>
+        <w:t>in</w:t>
+      </w:r>
+      <w:r>
+        <w:rPr>
+          <w:rFonts w:ascii="Courier New" w:hAnsi="Courier New" w:cs="Courier New"/>
+          <w:sz w:val="20"/>
+          <w:szCs w:val="20"/>
+          <w:lang w:val="fr-FR"/>
+        </w:rPr>
+        <w:t xml:space="preserve"> </w:t>
+      </w:r>
+      <w:r>
+        <w:rPr>
+          <w:rFonts w:ascii="Courier New" w:hAnsi="Courier New" w:cs="Courier New"/>
+          <w:color w:val="000000"/>
+          <w:sz w:val="20"/>
+          <w:szCs w:val="20"/>
+          <w:lang w:val="fr-FR"/>
+        </w:rPr>
+        <w:t>A}</w:t>
+      </w:r>
+      <w:r>
+        <w:rPr>
+          <w:rFonts w:ascii="Courier New" w:hAnsi="Courier New" w:cs="Courier New"/>
+          <w:sz w:val="20"/>
+          <w:szCs w:val="20"/>
+          <w:lang w:val="fr-FR"/>
+        </w:rPr>
+        <w:t xml:space="preserve"> </w:t>
+      </w:r>
+      <w:r>
+        <w:rPr>
+          <w:rFonts w:ascii="Courier New" w:hAnsi="Courier New" w:cs="Courier New"/>
+          <w:color w:val="000000"/>
+          <w:sz w:val="20"/>
+          <w:szCs w:val="20"/>
+          <w:lang w:val="fr-FR"/>
+        </w:rPr>
+        <w:t>x[v,j]</w:t>
+      </w:r>
+      <w:r>
+        <w:rPr>
+          <w:rFonts w:ascii="Courier New" w:hAnsi="Courier New" w:cs="Courier New"/>
+          <w:sz w:val="20"/>
+          <w:szCs w:val="20"/>
+          <w:lang w:val="fr-FR"/>
+        </w:rPr>
+        <w:t xml:space="preserve"> </w:t>
+      </w:r>
+      <w:r>
+        <w:rPr>
+          <w:rFonts w:ascii="Courier New" w:hAnsi="Courier New" w:cs="Courier New"/>
+          <w:color w:val="000000"/>
+          <w:sz w:val="20"/>
+          <w:szCs w:val="20"/>
+          <w:lang w:val="fr-FR"/>
+        </w:rPr>
+        <w:t>=</w:t>
+      </w:r>
+      <w:r>
+        <w:rPr>
+          <w:rFonts w:ascii="Courier New" w:hAnsi="Courier New" w:cs="Courier New"/>
+          <w:sz w:val="20"/>
+          <w:szCs w:val="20"/>
+          <w:lang w:val="fr-FR"/>
+        </w:rPr>
+        <w:t xml:space="preserve"> </w:t>
+      </w:r>
+      <w:r>
+        <w:rPr>
+          <w:rFonts w:ascii="Courier New" w:hAnsi="Courier New" w:cs="Courier New"/>
+          <w:color w:val="000000"/>
+          <w:sz w:val="20"/>
+          <w:szCs w:val="20"/>
+          <w:lang w:val="fr-FR"/>
+        </w:rPr>
+        <w:t>b[v]</w:t>
+      </w:r>
+      <w:r>
+        <w:rPr>
+          <w:rFonts w:ascii="Courier New" w:hAnsi="Courier New" w:cs="Courier New"/>
+          <w:sz w:val="20"/>
+          <w:szCs w:val="20"/>
+          <w:lang w:val="fr-FR"/>
+        </w:rPr>
+        <w:t xml:space="preserve"> </w:t>
+      </w:r>
+      <w:r>
+        <w:rPr>
+          <w:rFonts w:ascii="Courier New" w:hAnsi="Courier New" w:cs="Courier New"/>
+          <w:color w:val="000000"/>
+          <w:sz w:val="20"/>
+          <w:szCs w:val="20"/>
+          <w:lang w:val="fr-FR"/>
+        </w:rPr>
+        <w:t>*</w:t>
+      </w:r>
+      <w:r>
+        <w:rPr>
+          <w:rFonts w:ascii="Courier New" w:hAnsi="Courier New" w:cs="Courier New"/>
+          <w:sz w:val="20"/>
+          <w:szCs w:val="20"/>
+          <w:lang w:val="fr-FR"/>
+        </w:rPr>
+        <w:t xml:space="preserve"> </w:t>
+      </w:r>
+      <w:r>
+        <w:rPr>
+          <w:rFonts w:ascii="Courier New" w:hAnsi="Courier New" w:cs="Courier New"/>
+          <w:color w:val="000000"/>
+          <w:sz w:val="20"/>
+          <w:szCs w:val="20"/>
+          <w:lang w:val="fr-FR"/>
+        </w:rPr>
+        <w:t>y;</w:t>
+      </w:r>
+    </w:p>
+    <w:p>
+      <w:pPr>
+        <w:autoSpaceDE w:val="0"/>
+        <w:autoSpaceDN w:val="0"/>
+        <w:adjustRightInd w:val="0"/>
+        <w:spacing w:after="0" w:line="240" w:lineRule="auto"/>
+        <w:rPr>
+          <w:rFonts w:ascii="Courier New" w:hAnsi="Courier New" w:cs="Courier New"/>
+          <w:sz w:val="20"/>
+          <w:szCs w:val="20"/>
+        </w:rPr>
+      </w:pPr>
+      <w:r>
+        <w:rPr>
+          <w:rFonts w:ascii="Courier New" w:hAnsi="Courier New" w:cs="Courier New"/>
+          <w:color w:val="3F7F5F"/>
+          <w:sz w:val="20"/>
+          <w:szCs w:val="20"/>
+        </w:rPr>
+        <w:t>#nel vincolo di bilanciamento, si dipende</w:t>
+      </w:r>
+    </w:p>
+    <w:p>
+      <w:pPr>
+        <w:autoSpaceDE w:val="0"/>
+        <w:autoSpaceDN w:val="0"/>
+        <w:adjustRightInd w:val="0"/>
+        <w:spacing w:after="0" w:line="240" w:lineRule="auto"/>
+        <w:rPr>
+          <w:rFonts w:ascii="Courier New" w:hAnsi="Courier New" w:cs="Courier New"/>
+          <w:sz w:val="20"/>
+          <w:szCs w:val="20"/>
+        </w:rPr>
+      </w:pPr>
+      <w:r>
+        <w:rPr>
+          <w:rFonts w:ascii="Courier New" w:hAnsi="Courier New" w:cs="Courier New"/>
+          <w:color w:val="3F7F5F"/>
+          <w:sz w:val="20"/>
+          <w:szCs w:val="20"/>
+        </w:rPr>
+        <w:t>#dalla var. fittizia che modella</w:t>
+      </w:r>
+    </w:p>
+    <w:p>
+      <w:pPr>
+        <w:autoSpaceDE w:val="0"/>
+        <w:autoSpaceDN w:val="0"/>
+        <w:adjustRightInd w:val="0"/>
+        <w:spacing w:after="0" w:line="240" w:lineRule="auto"/>
+        <w:rPr>
+          <w:rFonts w:ascii="Courier New" w:hAnsi="Courier New" w:cs="Courier New"/>
+          <w:sz w:val="20"/>
+          <w:szCs w:val="20"/>
+        </w:rPr>
+      </w:pPr>
+      <w:r>
+        <w:rPr>
+          <w:rFonts w:ascii="Courier New" w:hAnsi="Courier New" w:cs="Courier New"/>
+          <w:color w:val="3F7F5F"/>
+          <w:sz w:val="20"/>
+          <w:szCs w:val="20"/>
+        </w:rPr>
+        <w:t>#la quantità da trasferire da A ad F</w:t>
+      </w:r>
+    </w:p>
+    <w:p>
+      <w:pPr>
+        <w:autoSpaceDE w:val="0"/>
+        <w:autoSpaceDN w:val="0"/>
+        <w:adjustRightInd w:val="0"/>
+        <w:spacing w:after="0" w:line="240" w:lineRule="auto"/>
+        <w:rPr>
+          <w:rFonts w:ascii="Courier New" w:hAnsi="Courier New" w:cs="Courier New"/>
+          <w:sz w:val="20"/>
+          <w:szCs w:val="20"/>
+          <w:lang w:val="en-US"/>
+        </w:rPr>
+      </w:pPr>
+      <w:r>
+        <w:rPr>
+          <w:rFonts w:ascii="Courier New" w:hAnsi="Courier New" w:cs="Courier New"/>
+          <w:b/>
+          <w:bCs/>
+          <w:color w:val="7F0055"/>
+          <w:sz w:val="20"/>
+          <w:szCs w:val="20"/>
+          <w:lang w:val="en-US"/>
+        </w:rPr>
+        <w:t>s.t.</w:t>
+      </w:r>
+      <w:r>
+        <w:rPr>
+          <w:rFonts w:ascii="Courier New" w:hAnsi="Courier New" w:cs="Courier New"/>
+          <w:sz w:val="20"/>
+          <w:szCs w:val="20"/>
+          <w:lang w:val="en-US"/>
+        </w:rPr>
+        <w:t xml:space="preserve"> </w:t>
+      </w:r>
+      <w:r>
+        <w:rPr>
+          <w:rFonts w:ascii="Courier New" w:hAnsi="Courier New" w:cs="Courier New"/>
+          <w:color w:val="000000"/>
+          <w:sz w:val="20"/>
+          <w:szCs w:val="20"/>
+          <w:lang w:val="en-US"/>
+        </w:rPr>
+        <w:t>capacity</w:t>
+      </w:r>
+      <w:r>
+        <w:rPr>
+          <w:rFonts w:ascii="Courier New" w:hAnsi="Courier New" w:cs="Courier New"/>
+          <w:sz w:val="20"/>
+          <w:szCs w:val="20"/>
+          <w:lang w:val="en-US"/>
+        </w:rPr>
+        <w:t xml:space="preserve"> </w:t>
+      </w:r>
+      <w:r>
+        <w:rPr>
+          <w:rFonts w:ascii="Courier New" w:hAnsi="Courier New" w:cs="Courier New"/>
+          <w:color w:val="000000"/>
+          <w:sz w:val="20"/>
+          <w:szCs w:val="20"/>
+          <w:lang w:val="en-US"/>
+        </w:rPr>
+        <w:t>{(i,j)</w:t>
+      </w:r>
+      <w:r>
+        <w:rPr>
+          <w:rFonts w:ascii="Courier New" w:hAnsi="Courier New" w:cs="Courier New"/>
+          <w:sz w:val="20"/>
+          <w:szCs w:val="20"/>
+          <w:lang w:val="en-US"/>
+        </w:rPr>
+        <w:t xml:space="preserve"> </w:t>
+      </w:r>
+      <w:r>
+        <w:rPr>
+          <w:rFonts w:ascii="Courier New" w:hAnsi="Courier New" w:cs="Courier New"/>
+          <w:b/>
+          <w:bCs/>
+          <w:color w:val="7F0055"/>
+          <w:sz w:val="20"/>
+          <w:szCs w:val="20"/>
+          <w:lang w:val="en-US"/>
+        </w:rPr>
+        <w:t>in</w:t>
+      </w:r>
+      <w:r>
+        <w:rPr>
+          <w:rFonts w:ascii="Courier New" w:hAnsi="Courier New" w:cs="Courier New"/>
+          <w:sz w:val="20"/>
+          <w:szCs w:val="20"/>
+          <w:lang w:val="en-US"/>
+        </w:rPr>
+        <w:t xml:space="preserve"> </w:t>
+      </w:r>
+      <w:r>
+        <w:rPr>
+          <w:rFonts w:ascii="Courier New" w:hAnsi="Courier New" w:cs="Courier New"/>
+          <w:color w:val="000000"/>
+          <w:sz w:val="20"/>
+          <w:szCs w:val="20"/>
+          <w:lang w:val="en-US"/>
+        </w:rPr>
+        <w:t>A}:</w:t>
+      </w:r>
+      <w:r>
+        <w:rPr>
+          <w:rFonts w:ascii="Courier New" w:hAnsi="Courier New" w:cs="Courier New"/>
+          <w:sz w:val="20"/>
+          <w:szCs w:val="20"/>
+          <w:lang w:val="en-US"/>
+        </w:rPr>
+        <w:t xml:space="preserve"> </w:t>
+      </w:r>
+      <w:r>
+        <w:rPr>
+          <w:rFonts w:ascii="Courier New" w:hAnsi="Courier New" w:cs="Courier New"/>
+          <w:color w:val="000000"/>
+          <w:sz w:val="20"/>
+          <w:szCs w:val="20"/>
+          <w:lang w:val="en-US"/>
+        </w:rPr>
+        <w:t>x[i,j]</w:t>
+      </w:r>
+      <w:r>
+        <w:rPr>
+          <w:rFonts w:ascii="Courier New" w:hAnsi="Courier New" w:cs="Courier New"/>
+          <w:sz w:val="20"/>
+          <w:szCs w:val="20"/>
+          <w:lang w:val="en-US"/>
+        </w:rPr>
+        <w:t xml:space="preserve"> </w:t>
+      </w:r>
+      <w:r>
+        <w:rPr>
+          <w:rFonts w:ascii="Courier New" w:hAnsi="Courier New" w:cs="Courier New"/>
+          <w:color w:val="000000"/>
+          <w:sz w:val="20"/>
+          <w:szCs w:val="20"/>
+          <w:lang w:val="en-US"/>
+        </w:rPr>
+        <w:t>&lt;=</w:t>
+      </w:r>
+      <w:r>
+        <w:rPr>
+          <w:rFonts w:ascii="Courier New" w:hAnsi="Courier New" w:cs="Courier New"/>
+          <w:sz w:val="20"/>
+          <w:szCs w:val="20"/>
+          <w:lang w:val="en-US"/>
+        </w:rPr>
+        <w:t xml:space="preserve"> </w:t>
+      </w:r>
+      <w:r>
+        <w:rPr>
+          <w:rFonts w:ascii="Courier New" w:hAnsi="Courier New" w:cs="Courier New"/>
+          <w:color w:val="000000"/>
+          <w:sz w:val="20"/>
+          <w:szCs w:val="20"/>
+          <w:lang w:val="en-US"/>
+        </w:rPr>
+        <w:t>u[i,j];</w:t>
+      </w:r>
+    </w:p>
+    <w:p>
+      <w:pPr>
+        <w:autoSpaceDE w:val="0"/>
+        <w:autoSpaceDN w:val="0"/>
+        <w:adjustRightInd w:val="0"/>
+        <w:spacing w:after="0" w:line="240" w:lineRule="auto"/>
+        <w:rPr>
+          <w:rFonts w:ascii="Courier New" w:hAnsi="Courier New" w:cs="Courier New"/>
+          <w:sz w:val="20"/>
+          <w:szCs w:val="20"/>
+          <w:lang w:val="en-US"/>
+        </w:rPr>
+      </w:pPr>
+      <w:r>
+        <w:rPr>
+          <w:rFonts w:ascii="Courier New" w:hAnsi="Courier New" w:cs="Courier New"/>
+          <w:b/>
+          <w:bCs/>
+          <w:color w:val="7F0055"/>
+          <w:sz w:val="20"/>
+          <w:szCs w:val="20"/>
+          <w:lang w:val="en-US"/>
+        </w:rPr>
+        <w:t>s.t.</w:t>
+      </w:r>
+      <w:r>
+        <w:rPr>
+          <w:rFonts w:ascii="Courier New" w:hAnsi="Courier New" w:cs="Courier New"/>
+          <w:sz w:val="20"/>
+          <w:szCs w:val="20"/>
+          <w:lang w:val="en-US"/>
+        </w:rPr>
+        <w:t xml:space="preserve"> </w:t>
+      </w:r>
+      <w:r>
+        <w:rPr>
+          <w:rFonts w:ascii="Courier New" w:hAnsi="Courier New" w:cs="Courier New"/>
+          <w:color w:val="000000"/>
+          <w:sz w:val="20"/>
+          <w:szCs w:val="20"/>
+          <w:lang w:val="en-US"/>
+        </w:rPr>
+        <w:t>budget:</w:t>
+      </w:r>
+      <w:r>
+        <w:rPr>
+          <w:rFonts w:ascii="Courier New" w:hAnsi="Courier New" w:cs="Courier New"/>
+          <w:sz w:val="20"/>
+          <w:szCs w:val="20"/>
+          <w:lang w:val="en-US"/>
+        </w:rPr>
+        <w:t xml:space="preserve"> </w:t>
+      </w:r>
+      <w:r>
+        <w:rPr>
+          <w:rFonts w:ascii="Courier New" w:hAnsi="Courier New" w:cs="Courier New"/>
+          <w:b/>
+          <w:bCs/>
+          <w:color w:val="7F0055"/>
+          <w:sz w:val="20"/>
+          <w:szCs w:val="20"/>
+          <w:lang w:val="en-US"/>
+        </w:rPr>
+        <w:t>sum</w:t>
+      </w:r>
+      <w:r>
+        <w:rPr>
+          <w:rFonts w:ascii="Courier New" w:hAnsi="Courier New" w:cs="Courier New"/>
+          <w:color w:val="000000"/>
+          <w:sz w:val="20"/>
+          <w:szCs w:val="20"/>
+          <w:lang w:val="en-US"/>
+        </w:rPr>
+        <w:t>{(i,j)</w:t>
+      </w:r>
+      <w:r>
+        <w:rPr>
+          <w:rFonts w:ascii="Courier New" w:hAnsi="Courier New" w:cs="Courier New"/>
+          <w:sz w:val="20"/>
+          <w:szCs w:val="20"/>
+          <w:lang w:val="en-US"/>
+        </w:rPr>
+        <w:t xml:space="preserve"> </w:t>
+      </w:r>
+      <w:r>
+        <w:rPr>
+          <w:rFonts w:ascii="Courier New" w:hAnsi="Courier New" w:cs="Courier New"/>
+          <w:b/>
+          <w:bCs/>
+          <w:color w:val="7F0055"/>
+          <w:sz w:val="20"/>
+          <w:szCs w:val="20"/>
+          <w:lang w:val="en-US"/>
+        </w:rPr>
+        <w:t>in</w:t>
+      </w:r>
+      <w:r>
+        <w:rPr>
+          <w:rFonts w:ascii="Courier New" w:hAnsi="Courier New" w:cs="Courier New"/>
+          <w:sz w:val="20"/>
+          <w:szCs w:val="20"/>
+          <w:lang w:val="en-US"/>
+        </w:rPr>
+        <w:t xml:space="preserve"> </w:t>
+      </w:r>
+      <w:r>
+        <w:rPr>
+          <w:rFonts w:ascii="Courier New" w:hAnsi="Courier New" w:cs="Courier New"/>
+          <w:color w:val="000000"/>
+          <w:sz w:val="20"/>
+          <w:szCs w:val="20"/>
+          <w:lang w:val="en-US"/>
+        </w:rPr>
+        <w:t>A}</w:t>
+      </w:r>
+      <w:r>
+        <w:rPr>
+          <w:rFonts w:ascii="Courier New" w:hAnsi="Courier New" w:cs="Courier New"/>
+          <w:sz w:val="20"/>
+          <w:szCs w:val="20"/>
+          <w:lang w:val="en-US"/>
+        </w:rPr>
+        <w:t xml:space="preserve"> </w:t>
+      </w:r>
+      <w:r>
+        <w:rPr>
+          <w:rFonts w:ascii="Courier New" w:hAnsi="Courier New" w:cs="Courier New"/>
+          <w:color w:val="000000"/>
+          <w:sz w:val="20"/>
+          <w:szCs w:val="20"/>
+          <w:lang w:val="en-US"/>
+        </w:rPr>
+        <w:t>c[i,j]*x[i,j]</w:t>
+      </w:r>
+      <w:r>
+        <w:rPr>
+          <w:rFonts w:ascii="Courier New" w:hAnsi="Courier New" w:cs="Courier New"/>
+          <w:sz w:val="20"/>
+          <w:szCs w:val="20"/>
+          <w:lang w:val="en-US"/>
+        </w:rPr>
+        <w:t xml:space="preserve"> </w:t>
+      </w:r>
+      <w:r>
+        <w:rPr>
+          <w:rFonts w:ascii="Courier New" w:hAnsi="Courier New" w:cs="Courier New"/>
+          <w:color w:val="000000"/>
+          <w:sz w:val="20"/>
+          <w:szCs w:val="20"/>
+          <w:lang w:val="en-US"/>
+        </w:rPr>
+        <w:t>&lt;=</w:t>
+      </w:r>
+      <w:r>
+        <w:rPr>
+          <w:rFonts w:ascii="Courier New" w:hAnsi="Courier New" w:cs="Courier New"/>
+          <w:sz w:val="20"/>
+          <w:szCs w:val="20"/>
+          <w:lang w:val="en-US"/>
+        </w:rPr>
+        <w:t xml:space="preserve"> </w:t>
+      </w:r>
+      <w:r>
+        <w:rPr>
+          <w:rFonts w:ascii="Courier New" w:hAnsi="Courier New" w:cs="Courier New"/>
+          <w:color w:val="000000"/>
+          <w:sz w:val="20"/>
+          <w:szCs w:val="20"/>
+          <w:lang w:val="en-US"/>
+        </w:rPr>
+        <w:t>W;</w:t>
+      </w:r>
+    </w:p>
+    <w:p/>
+    <w:p>
+      <w:r>
+        <w:t>File .</w:t>
+      </w:r>
+      <w:r>
+        <w:t>run</w:t>
+      </w:r>
+      <w:r>
+        <w:t>:</w:t>
+      </w:r>
+    </w:p>
+    <w:p>
+      <w:pPr>
+        <w:autoSpaceDE w:val="0"/>
+        <w:autoSpaceDN w:val="0"/>
+        <w:adjustRightInd w:val="0"/>
+        <w:spacing w:after="0" w:line="240" w:lineRule="auto"/>
+        <w:rPr>
+          <w:rFonts w:ascii="Courier New" w:hAnsi="Courier New" w:cs="Courier New"/>
+          <w:sz w:val="20"/>
+          <w:szCs w:val="20"/>
+          <w:lang w:val="en-US"/>
+        </w:rPr>
+      </w:pPr>
+      <w:r>
+        <w:rPr>
+          <w:rFonts w:ascii="Courier New" w:hAnsi="Courier New" w:cs="Courier New"/>
+          <w:b/>
+          <w:bCs/>
+          <w:color w:val="7F0055"/>
+          <w:sz w:val="20"/>
+          <w:szCs w:val="20"/>
+          <w:lang w:val="en-US"/>
+        </w:rPr>
+        <w:t>set</w:t>
+      </w:r>
+      <w:r>
+        <w:rPr>
+          <w:rFonts w:ascii="Courier New" w:hAnsi="Courier New" w:cs="Courier New"/>
+          <w:sz w:val="20"/>
+          <w:szCs w:val="20"/>
+          <w:lang w:val="en-US"/>
+        </w:rPr>
+        <w:t xml:space="preserve"> </w:t>
+      </w:r>
+      <w:r>
+        <w:rPr>
+          <w:rFonts w:ascii="Courier New" w:hAnsi="Courier New" w:cs="Courier New"/>
+          <w:color w:val="000000"/>
+          <w:sz w:val="20"/>
+          <w:szCs w:val="20"/>
+          <w:lang w:val="en-US"/>
+        </w:rPr>
+        <w:t>N</w:t>
+      </w:r>
+      <w:r>
+        <w:rPr>
+          <w:rFonts w:ascii="Courier New" w:hAnsi="Courier New" w:cs="Courier New"/>
+          <w:sz w:val="20"/>
+          <w:szCs w:val="20"/>
+          <w:lang w:val="en-US"/>
+        </w:rPr>
+        <w:t xml:space="preserve"> </w:t>
+      </w:r>
+      <w:r>
+        <w:rPr>
+          <w:rFonts w:ascii="Courier New" w:hAnsi="Courier New" w:cs="Courier New"/>
+          <w:color w:val="000000"/>
+          <w:sz w:val="20"/>
+          <w:szCs w:val="20"/>
+          <w:lang w:val="en-US"/>
+        </w:rPr>
+        <w:t>:=</w:t>
+      </w:r>
+      <w:r>
+        <w:rPr>
+          <w:rFonts w:ascii="Courier New" w:hAnsi="Courier New" w:cs="Courier New"/>
+          <w:sz w:val="20"/>
+          <w:szCs w:val="20"/>
+          <w:lang w:val="en-US"/>
+        </w:rPr>
+        <w:t xml:space="preserve"> </w:t>
+      </w:r>
+      <w:r>
+        <w:rPr>
+          <w:rFonts w:ascii="Courier New" w:hAnsi="Courier New" w:cs="Courier New"/>
+          <w:color w:val="000000"/>
+          <w:sz w:val="20"/>
+          <w:szCs w:val="20"/>
+          <w:lang w:val="en-US"/>
+        </w:rPr>
+        <w:t>A</w:t>
+      </w:r>
+      <w:r>
+        <w:rPr>
+          <w:rFonts w:ascii="Courier New" w:hAnsi="Courier New" w:cs="Courier New"/>
+          <w:sz w:val="20"/>
+          <w:szCs w:val="20"/>
+          <w:lang w:val="en-US"/>
+        </w:rPr>
+        <w:t xml:space="preserve"> </w:t>
+      </w:r>
+      <w:r>
+        <w:rPr>
+          <w:rFonts w:ascii="Courier New" w:hAnsi="Courier New" w:cs="Courier New"/>
+          <w:color w:val="000000"/>
+          <w:sz w:val="20"/>
+          <w:szCs w:val="20"/>
+          <w:lang w:val="en-US"/>
+        </w:rPr>
+        <w:t>B</w:t>
+      </w:r>
+      <w:r>
+        <w:rPr>
+          <w:rFonts w:ascii="Courier New" w:hAnsi="Courier New" w:cs="Courier New"/>
+          <w:sz w:val="20"/>
+          <w:szCs w:val="20"/>
+          <w:lang w:val="en-US"/>
+        </w:rPr>
+        <w:t xml:space="preserve"> </w:t>
+      </w:r>
+      <w:r>
+        <w:rPr>
+          <w:rFonts w:ascii="Courier New" w:hAnsi="Courier New" w:cs="Courier New"/>
+          <w:color w:val="000000"/>
+          <w:sz w:val="20"/>
+          <w:szCs w:val="20"/>
+          <w:lang w:val="en-US"/>
+        </w:rPr>
+        <w:t>C</w:t>
+      </w:r>
+      <w:r>
+        <w:rPr>
+          <w:rFonts w:ascii="Courier New" w:hAnsi="Courier New" w:cs="Courier New"/>
+          <w:sz w:val="20"/>
+          <w:szCs w:val="20"/>
+          <w:lang w:val="en-US"/>
+        </w:rPr>
+        <w:t xml:space="preserve"> </w:t>
+      </w:r>
+      <w:r>
+        <w:rPr>
+          <w:rFonts w:ascii="Courier New" w:hAnsi="Courier New" w:cs="Courier New"/>
+          <w:color w:val="000000"/>
+          <w:sz w:val="20"/>
+          <w:szCs w:val="20"/>
+          <w:lang w:val="en-US"/>
+        </w:rPr>
+        <w:t>D</w:t>
+      </w:r>
+      <w:r>
+        <w:rPr>
+          <w:rFonts w:ascii="Courier New" w:hAnsi="Courier New" w:cs="Courier New"/>
+          <w:sz w:val="20"/>
+          <w:szCs w:val="20"/>
+          <w:lang w:val="en-US"/>
+        </w:rPr>
+        <w:t xml:space="preserve"> </w:t>
+      </w:r>
+      <w:r>
+        <w:rPr>
+          <w:rFonts w:ascii="Courier New" w:hAnsi="Courier New" w:cs="Courier New"/>
+          <w:color w:val="000000"/>
+          <w:sz w:val="20"/>
+          <w:szCs w:val="20"/>
+          <w:lang w:val="en-US"/>
+        </w:rPr>
+        <w:t>E</w:t>
+      </w:r>
+      <w:r>
+        <w:rPr>
+          <w:rFonts w:ascii="Courier New" w:hAnsi="Courier New" w:cs="Courier New"/>
+          <w:sz w:val="20"/>
+          <w:szCs w:val="20"/>
+          <w:lang w:val="en-US"/>
+        </w:rPr>
+        <w:t xml:space="preserve"> </w:t>
+      </w:r>
+      <w:r>
+        <w:rPr>
+          <w:rFonts w:ascii="Courier New" w:hAnsi="Courier New" w:cs="Courier New"/>
+          <w:color w:val="000000"/>
+          <w:sz w:val="20"/>
+          <w:szCs w:val="20"/>
+          <w:lang w:val="en-US"/>
+        </w:rPr>
+        <w:t>F;</w:t>
+      </w:r>
+    </w:p>
+    <w:p>
+      <w:pPr>
+        <w:autoSpaceDE w:val="0"/>
+        <w:autoSpaceDN w:val="0"/>
+        <w:adjustRightInd w:val="0"/>
+        <w:spacing w:after="0" w:line="240" w:lineRule="auto"/>
+        <w:rPr>
+          <w:rFonts w:ascii="Courier New" w:hAnsi="Courier New" w:cs="Courier New"/>
+          <w:sz w:val="20"/>
+          <w:szCs w:val="20"/>
+          <w:lang w:val="en-US"/>
+        </w:rPr>
+      </w:pPr>
+    </w:p>
+    <w:p>
+      <w:pPr>
+        <w:autoSpaceDE w:val="0"/>
+        <w:autoSpaceDN w:val="0"/>
+        <w:adjustRightInd w:val="0"/>
+        <w:spacing w:after="0" w:line="240" w:lineRule="auto"/>
+        <w:rPr>
+          <w:rFonts w:ascii="Courier New" w:hAnsi="Courier New" w:cs="Courier New"/>
+          <w:sz w:val="20"/>
+          <w:szCs w:val="20"/>
+          <w:lang w:val="en-US"/>
+        </w:rPr>
+      </w:pPr>
+      <w:r>
+        <w:rPr>
+          <w:rFonts w:ascii="Courier New" w:hAnsi="Courier New" w:cs="Courier New"/>
+          <w:b/>
+          <w:bCs/>
+          <w:color w:val="7F0055"/>
+          <w:sz w:val="20"/>
+          <w:szCs w:val="20"/>
+          <w:lang w:val="en-US"/>
+        </w:rPr>
+        <w:t>set</w:t>
+      </w:r>
+      <w:r>
+        <w:rPr>
+          <w:rFonts w:ascii="Courier New" w:hAnsi="Courier New" w:cs="Courier New"/>
+          <w:sz w:val="20"/>
+          <w:szCs w:val="20"/>
+          <w:lang w:val="en-US"/>
+        </w:rPr>
+        <w:t xml:space="preserve"> </w:t>
+      </w:r>
+      <w:r>
+        <w:rPr>
+          <w:rFonts w:ascii="Courier New" w:hAnsi="Courier New" w:cs="Courier New"/>
+          <w:color w:val="000000"/>
+          <w:sz w:val="20"/>
+          <w:szCs w:val="20"/>
+          <w:lang w:val="en-US"/>
+        </w:rPr>
+        <w:t>A</w:t>
+      </w:r>
+      <w:r>
+        <w:rPr>
+          <w:rFonts w:ascii="Courier New" w:hAnsi="Courier New" w:cs="Courier New"/>
+          <w:sz w:val="20"/>
+          <w:szCs w:val="20"/>
+          <w:lang w:val="en-US"/>
+        </w:rPr>
+        <w:t xml:space="preserve"> </w:t>
+      </w:r>
+      <w:r>
+        <w:rPr>
+          <w:rFonts w:ascii="Courier New" w:hAnsi="Courier New" w:cs="Courier New"/>
+          <w:color w:val="000000"/>
+          <w:sz w:val="20"/>
+          <w:szCs w:val="20"/>
+          <w:lang w:val="en-US"/>
+        </w:rPr>
+        <w:t>:=</w:t>
+      </w:r>
+      <w:r>
+        <w:rPr>
+          <w:rFonts w:ascii="Courier New" w:hAnsi="Courier New" w:cs="Courier New"/>
+          <w:sz w:val="20"/>
+          <w:szCs w:val="20"/>
+          <w:lang w:val="en-US"/>
+        </w:rPr>
+        <w:t xml:space="preserve"> </w:t>
+      </w:r>
+      <w:r>
+        <w:rPr>
+          <w:rFonts w:ascii="Courier New" w:hAnsi="Courier New" w:cs="Courier New"/>
+          <w:color w:val="000000"/>
+          <w:sz w:val="20"/>
+          <w:szCs w:val="20"/>
+          <w:lang w:val="en-US"/>
+        </w:rPr>
+        <w:t>A</w:t>
+      </w:r>
+      <w:r>
+        <w:rPr>
+          <w:rFonts w:ascii="Courier New" w:hAnsi="Courier New" w:cs="Courier New"/>
+          <w:sz w:val="20"/>
+          <w:szCs w:val="20"/>
+          <w:lang w:val="en-US"/>
+        </w:rPr>
+        <w:t xml:space="preserve"> </w:t>
+      </w:r>
+      <w:r>
+        <w:rPr>
+          <w:rFonts w:ascii="Courier New" w:hAnsi="Courier New" w:cs="Courier New"/>
+          <w:color w:val="000000"/>
+          <w:sz w:val="20"/>
+          <w:szCs w:val="20"/>
+          <w:lang w:val="en-US"/>
+        </w:rPr>
+        <w:t>B</w:t>
+      </w:r>
+      <w:r>
+        <w:rPr>
+          <w:rFonts w:ascii="Courier New" w:hAnsi="Courier New" w:cs="Courier New"/>
+          <w:sz w:val="20"/>
+          <w:szCs w:val="20"/>
+          <w:lang w:val="en-US"/>
+        </w:rPr>
+        <w:t xml:space="preserve">  </w:t>
+      </w:r>
+      <w:r>
+        <w:rPr>
+          <w:rFonts w:ascii="Courier New" w:hAnsi="Courier New" w:cs="Courier New"/>
+          <w:color w:val="000000"/>
+          <w:sz w:val="20"/>
+          <w:szCs w:val="20"/>
+          <w:lang w:val="en-US"/>
+        </w:rPr>
+        <w:t>A</w:t>
+      </w:r>
+      <w:r>
+        <w:rPr>
+          <w:rFonts w:ascii="Courier New" w:hAnsi="Courier New" w:cs="Courier New"/>
+          <w:sz w:val="20"/>
+          <w:szCs w:val="20"/>
+          <w:lang w:val="en-US"/>
+        </w:rPr>
+        <w:t xml:space="preserve"> </w:t>
+      </w:r>
+      <w:r>
+        <w:rPr>
+          <w:rFonts w:ascii="Courier New" w:hAnsi="Courier New" w:cs="Courier New"/>
+          <w:color w:val="000000"/>
+          <w:sz w:val="20"/>
+          <w:szCs w:val="20"/>
+          <w:lang w:val="en-US"/>
+        </w:rPr>
+        <w:t>C</w:t>
+      </w:r>
+      <w:r>
+        <w:rPr>
+          <w:rFonts w:ascii="Courier New" w:hAnsi="Courier New" w:cs="Courier New"/>
+          <w:sz w:val="20"/>
+          <w:szCs w:val="20"/>
+          <w:lang w:val="en-US"/>
+        </w:rPr>
+        <w:t xml:space="preserve">  </w:t>
+      </w:r>
+      <w:r>
+        <w:rPr>
+          <w:rFonts w:ascii="Courier New" w:hAnsi="Courier New" w:cs="Courier New"/>
+          <w:color w:val="000000"/>
+          <w:sz w:val="20"/>
+          <w:szCs w:val="20"/>
+          <w:lang w:val="en-US"/>
+        </w:rPr>
+        <w:t>B</w:t>
+      </w:r>
+      <w:r>
+        <w:rPr>
+          <w:rFonts w:ascii="Courier New" w:hAnsi="Courier New" w:cs="Courier New"/>
+          <w:sz w:val="20"/>
+          <w:szCs w:val="20"/>
+          <w:lang w:val="en-US"/>
+        </w:rPr>
+        <w:t xml:space="preserve"> </w:t>
+      </w:r>
+      <w:r>
+        <w:rPr>
+          <w:rFonts w:ascii="Courier New" w:hAnsi="Courier New" w:cs="Courier New"/>
+          <w:color w:val="000000"/>
+          <w:sz w:val="20"/>
+          <w:szCs w:val="20"/>
+          <w:lang w:val="en-US"/>
+        </w:rPr>
+        <w:t>C</w:t>
+      </w:r>
+      <w:r>
+        <w:rPr>
+          <w:rFonts w:ascii="Courier New" w:hAnsi="Courier New" w:cs="Courier New"/>
+          <w:sz w:val="20"/>
+          <w:szCs w:val="20"/>
+          <w:lang w:val="en-US"/>
+        </w:rPr>
+        <w:t xml:space="preserve">  </w:t>
+      </w:r>
+      <w:r>
+        <w:rPr>
+          <w:rFonts w:ascii="Courier New" w:hAnsi="Courier New" w:cs="Courier New"/>
+          <w:color w:val="000000"/>
+          <w:sz w:val="20"/>
+          <w:szCs w:val="20"/>
+          <w:lang w:val="en-US"/>
+        </w:rPr>
+        <w:t>B</w:t>
+      </w:r>
+      <w:r>
+        <w:rPr>
+          <w:rFonts w:ascii="Courier New" w:hAnsi="Courier New" w:cs="Courier New"/>
+          <w:sz w:val="20"/>
+          <w:szCs w:val="20"/>
+          <w:lang w:val="en-US"/>
+        </w:rPr>
+        <w:t xml:space="preserve"> </w:t>
+      </w:r>
+      <w:r>
+        <w:rPr>
+          <w:rFonts w:ascii="Courier New" w:hAnsi="Courier New" w:cs="Courier New"/>
+          <w:color w:val="000000"/>
+          <w:sz w:val="20"/>
+          <w:szCs w:val="20"/>
+          <w:lang w:val="en-US"/>
+        </w:rPr>
+        <w:t>E</w:t>
+      </w:r>
+      <w:r>
+        <w:rPr>
+          <w:rFonts w:ascii="Courier New" w:hAnsi="Courier New" w:cs="Courier New"/>
+          <w:sz w:val="20"/>
+          <w:szCs w:val="20"/>
+          <w:lang w:val="en-US"/>
+        </w:rPr>
+        <w:t xml:space="preserve">  </w:t>
+      </w:r>
+      <w:r>
+        <w:rPr>
+          <w:rFonts w:ascii="Courier New" w:hAnsi="Courier New" w:cs="Courier New"/>
+          <w:color w:val="000000"/>
+          <w:sz w:val="20"/>
+          <w:szCs w:val="20"/>
+          <w:lang w:val="en-US"/>
+        </w:rPr>
+        <w:t>B</w:t>
+      </w:r>
+      <w:r>
+        <w:rPr>
+          <w:rFonts w:ascii="Courier New" w:hAnsi="Courier New" w:cs="Courier New"/>
+          <w:sz w:val="20"/>
+          <w:szCs w:val="20"/>
+          <w:lang w:val="en-US"/>
+        </w:rPr>
+        <w:t xml:space="preserve"> </w:t>
+      </w:r>
+      <w:r>
+        <w:rPr>
+          <w:rFonts w:ascii="Courier New" w:hAnsi="Courier New" w:cs="Courier New"/>
+          <w:color w:val="000000"/>
+          <w:sz w:val="20"/>
+          <w:szCs w:val="20"/>
+          <w:lang w:val="en-US"/>
+        </w:rPr>
+        <w:t>F</w:t>
+      </w:r>
+      <w:r>
+        <w:rPr>
+          <w:rFonts w:ascii="Courier New" w:hAnsi="Courier New" w:cs="Courier New"/>
+          <w:sz w:val="20"/>
+          <w:szCs w:val="20"/>
+          <w:lang w:val="en-US"/>
+        </w:rPr>
+        <w:t xml:space="preserve">  </w:t>
+      </w:r>
+      <w:r>
+        <w:rPr>
+          <w:rFonts w:ascii="Courier New" w:hAnsi="Courier New" w:cs="Courier New"/>
+          <w:color w:val="000000"/>
+          <w:sz w:val="20"/>
+          <w:szCs w:val="20"/>
+          <w:lang w:val="en-US"/>
+        </w:rPr>
+        <w:t>B</w:t>
+      </w:r>
+      <w:r>
+        <w:rPr>
+          <w:rFonts w:ascii="Courier New" w:hAnsi="Courier New" w:cs="Courier New"/>
+          <w:sz w:val="20"/>
+          <w:szCs w:val="20"/>
+          <w:lang w:val="en-US"/>
+        </w:rPr>
+        <w:t xml:space="preserve"> </w:t>
+      </w:r>
+      <w:r>
+        <w:rPr>
+          <w:rFonts w:ascii="Courier New" w:hAnsi="Courier New" w:cs="Courier New"/>
+          <w:color w:val="000000"/>
+          <w:sz w:val="20"/>
+          <w:szCs w:val="20"/>
+          <w:lang w:val="en-US"/>
+        </w:rPr>
+        <w:t>D</w:t>
+      </w:r>
+    </w:p>
+    <w:p>
+      <w:pPr>
+        <w:autoSpaceDE w:val="0"/>
+        <w:autoSpaceDN w:val="0"/>
+        <w:adjustRightInd w:val="0"/>
+        <w:spacing w:after="0" w:line="240" w:lineRule="auto"/>
+        <w:rPr>
+          <w:rFonts w:ascii="Courier New" w:hAnsi="Courier New" w:cs="Courier New"/>
+          <w:sz w:val="20"/>
+          <w:szCs w:val="20"/>
+        </w:rPr>
+      </w:pPr>
+      <w:r>
+        <w:rPr>
+          <w:rFonts w:ascii="Courier New" w:hAnsi="Courier New" w:cs="Courier New"/>
+          <w:sz w:val="20"/>
+          <w:szCs w:val="20"/>
+          <w:lang w:val="en-US"/>
+        </w:rPr>
+        <w:tab/>
+      </w:r>
+      <w:r>
+        <w:rPr>
+          <w:rFonts w:ascii="Courier New" w:hAnsi="Courier New" w:cs="Courier New"/>
+          <w:sz w:val="20"/>
+          <w:szCs w:val="20"/>
+          <w:lang w:val="en-US"/>
+        </w:rPr>
+        <w:tab/>
+      </w:r>
+      <w:r>
+        <w:rPr>
+          <w:rFonts w:ascii="Courier New" w:hAnsi="Courier New" w:cs="Courier New"/>
+          <w:color w:val="000000"/>
+          <w:sz w:val="20"/>
+          <w:szCs w:val="20"/>
+        </w:rPr>
+        <w:t>C</w:t>
+      </w:r>
+      <w:r>
+        <w:rPr>
+          <w:rFonts w:ascii="Courier New" w:hAnsi="Courier New" w:cs="Courier New"/>
+          <w:sz w:val="20"/>
+          <w:szCs w:val="20"/>
+        </w:rPr>
+        <w:t xml:space="preserve"> </w:t>
+      </w:r>
+      <w:r>
+        <w:rPr>
+          <w:rFonts w:ascii="Courier New" w:hAnsi="Courier New" w:cs="Courier New"/>
+          <w:color w:val="000000"/>
+          <w:sz w:val="20"/>
+          <w:szCs w:val="20"/>
+        </w:rPr>
+        <w:t>F</w:t>
+      </w:r>
+      <w:r>
+        <w:rPr>
+          <w:rFonts w:ascii="Courier New" w:hAnsi="Courier New" w:cs="Courier New"/>
+          <w:sz w:val="20"/>
+          <w:szCs w:val="20"/>
+        </w:rPr>
+        <w:t xml:space="preserve">  </w:t>
+      </w:r>
+      <w:r>
+        <w:rPr>
+          <w:rFonts w:ascii="Courier New" w:hAnsi="Courier New" w:cs="Courier New"/>
+          <w:color w:val="000000"/>
+          <w:sz w:val="20"/>
+          <w:szCs w:val="20"/>
+        </w:rPr>
+        <w:t>D</w:t>
+      </w:r>
+      <w:r>
+        <w:rPr>
+          <w:rFonts w:ascii="Courier New" w:hAnsi="Courier New" w:cs="Courier New"/>
+          <w:sz w:val="20"/>
+          <w:szCs w:val="20"/>
+        </w:rPr>
+        <w:t xml:space="preserve"> </w:t>
+      </w:r>
+      <w:r>
+        <w:rPr>
+          <w:rFonts w:ascii="Courier New" w:hAnsi="Courier New" w:cs="Courier New"/>
+          <w:color w:val="000000"/>
+          <w:sz w:val="20"/>
+          <w:szCs w:val="20"/>
+        </w:rPr>
+        <w:t>F</w:t>
+      </w:r>
+      <w:r>
+        <w:rPr>
+          <w:rFonts w:ascii="Courier New" w:hAnsi="Courier New" w:cs="Courier New"/>
+          <w:sz w:val="20"/>
+          <w:szCs w:val="20"/>
+        </w:rPr>
+        <w:t xml:space="preserve">  </w:t>
+      </w:r>
+      <w:r>
+        <w:rPr>
+          <w:rFonts w:ascii="Courier New" w:hAnsi="Courier New" w:cs="Courier New"/>
+          <w:color w:val="000000"/>
+          <w:sz w:val="20"/>
+          <w:szCs w:val="20"/>
+        </w:rPr>
+        <w:t>E</w:t>
+      </w:r>
+      <w:r>
+        <w:rPr>
+          <w:rFonts w:ascii="Courier New" w:hAnsi="Courier New" w:cs="Courier New"/>
+          <w:sz w:val="20"/>
+          <w:szCs w:val="20"/>
+        </w:rPr>
+        <w:t xml:space="preserve"> </w:t>
+      </w:r>
+      <w:r>
+        <w:rPr>
+          <w:rFonts w:ascii="Courier New" w:hAnsi="Courier New" w:cs="Courier New"/>
+          <w:color w:val="000000"/>
+          <w:sz w:val="20"/>
+          <w:szCs w:val="20"/>
+        </w:rPr>
+        <w:t>C</w:t>
+      </w:r>
+      <w:r>
+        <w:rPr>
+          <w:rFonts w:ascii="Courier New" w:hAnsi="Courier New" w:cs="Courier New"/>
+          <w:sz w:val="20"/>
+          <w:szCs w:val="20"/>
+        </w:rPr>
+        <w:t xml:space="preserve">  </w:t>
+      </w:r>
+      <w:r>
+        <w:rPr>
+          <w:rFonts w:ascii="Courier New" w:hAnsi="Courier New" w:cs="Courier New"/>
+          <w:color w:val="000000"/>
+          <w:sz w:val="20"/>
+          <w:szCs w:val="20"/>
+        </w:rPr>
+        <w:t>E</w:t>
+      </w:r>
+      <w:r>
+        <w:rPr>
+          <w:rFonts w:ascii="Courier New" w:hAnsi="Courier New" w:cs="Courier New"/>
+          <w:sz w:val="20"/>
+          <w:szCs w:val="20"/>
+        </w:rPr>
+        <w:t xml:space="preserve"> </w:t>
+      </w:r>
+      <w:r>
+        <w:rPr>
+          <w:rFonts w:ascii="Courier New" w:hAnsi="Courier New" w:cs="Courier New"/>
+          <w:color w:val="000000"/>
+          <w:sz w:val="20"/>
+          <w:szCs w:val="20"/>
+        </w:rPr>
+        <w:t>D</w:t>
+      </w:r>
+      <w:r>
+        <w:rPr>
+          <w:rFonts w:ascii="Courier New" w:hAnsi="Courier New" w:cs="Courier New"/>
+          <w:sz w:val="20"/>
+          <w:szCs w:val="20"/>
+        </w:rPr>
+        <w:t xml:space="preserve">  </w:t>
+      </w:r>
+      <w:r>
+        <w:rPr>
+          <w:rFonts w:ascii="Courier New" w:hAnsi="Courier New" w:cs="Courier New"/>
+          <w:color w:val="000000"/>
+          <w:sz w:val="20"/>
+          <w:szCs w:val="20"/>
+        </w:rPr>
+        <w:t>F</w:t>
+      </w:r>
+      <w:r>
+        <w:rPr>
+          <w:rFonts w:ascii="Courier New" w:hAnsi="Courier New" w:cs="Courier New"/>
+          <w:sz w:val="20"/>
+          <w:szCs w:val="20"/>
+        </w:rPr>
+        <w:t xml:space="preserve"> </w:t>
+      </w:r>
+      <w:r>
+        <w:rPr>
+          <w:rFonts w:ascii="Courier New" w:hAnsi="Courier New" w:cs="Courier New"/>
+          <w:color w:val="000000"/>
+          <w:sz w:val="20"/>
+          <w:szCs w:val="20"/>
+        </w:rPr>
+        <w:t>E;</w:t>
+      </w:r>
+    </w:p>
+    <w:p>
+      <w:pPr>
+        <w:autoSpaceDE w:val="0"/>
+        <w:autoSpaceDN w:val="0"/>
+        <w:adjustRightInd w:val="0"/>
+        <w:spacing w:after="0" w:line="240" w:lineRule="auto"/>
+        <w:rPr>
+          <w:rFonts w:ascii="Courier New" w:hAnsi="Courier New" w:cs="Courier New"/>
+          <w:sz w:val="20"/>
+          <w:szCs w:val="20"/>
+        </w:rPr>
+      </w:pPr>
+    </w:p>
+    <w:p>
+      <w:pPr>
+        <w:autoSpaceDE w:val="0"/>
+        <w:autoSpaceDN w:val="0"/>
+        <w:adjustRightInd w:val="0"/>
+        <w:spacing w:after="0" w:line="240" w:lineRule="auto"/>
+        <w:rPr>
+          <w:rFonts w:ascii="Courier New" w:hAnsi="Courier New" w:cs="Courier New"/>
+          <w:sz w:val="20"/>
+          <w:szCs w:val="20"/>
+          <w:lang w:val="en-US"/>
+        </w:rPr>
+      </w:pPr>
+      <w:r>
+        <w:rPr>
+          <w:rFonts w:ascii="Courier New" w:hAnsi="Courier New" w:cs="Courier New"/>
+          <w:b/>
+          <w:bCs/>
+          <w:color w:val="7F0055"/>
+          <w:sz w:val="20"/>
+          <w:szCs w:val="20"/>
+          <w:lang w:val="en-US"/>
+        </w:rPr>
+        <w:t>param</w:t>
+      </w:r>
+      <w:r>
+        <w:rPr>
+          <w:rFonts w:ascii="Courier New" w:hAnsi="Courier New" w:cs="Courier New"/>
+          <w:color w:val="000000"/>
+          <w:sz w:val="20"/>
+          <w:szCs w:val="20"/>
+          <w:lang w:val="en-US"/>
+        </w:rPr>
+        <w:t>:</w:t>
+      </w:r>
+      <w:r>
+        <w:rPr>
+          <w:rFonts w:ascii="Courier New" w:hAnsi="Courier New" w:cs="Courier New"/>
+          <w:sz w:val="20"/>
+          <w:szCs w:val="20"/>
+          <w:lang w:val="en-US"/>
+        </w:rPr>
+        <w:tab/>
+      </w:r>
+      <w:r>
+        <w:rPr>
+          <w:rFonts w:ascii="Courier New" w:hAnsi="Courier New" w:cs="Courier New"/>
+          <w:color w:val="000000"/>
+          <w:sz w:val="20"/>
+          <w:szCs w:val="20"/>
+          <w:lang w:val="en-US"/>
+        </w:rPr>
+        <w:t>c</w:t>
+      </w:r>
+      <w:r>
+        <w:rPr>
+          <w:rFonts w:ascii="Courier New" w:hAnsi="Courier New" w:cs="Courier New"/>
+          <w:sz w:val="20"/>
+          <w:szCs w:val="20"/>
+          <w:lang w:val="en-US"/>
+        </w:rPr>
+        <w:tab/>
+      </w:r>
+      <w:r>
+        <w:rPr>
+          <w:rFonts w:ascii="Courier New" w:hAnsi="Courier New" w:cs="Courier New"/>
+          <w:color w:val="000000"/>
+          <w:sz w:val="20"/>
+          <w:szCs w:val="20"/>
+          <w:lang w:val="en-US"/>
+        </w:rPr>
+        <w:t>u</w:t>
+      </w:r>
+      <w:r>
+        <w:rPr>
+          <w:rFonts w:ascii="Courier New" w:hAnsi="Courier New" w:cs="Courier New"/>
+          <w:sz w:val="20"/>
+          <w:szCs w:val="20"/>
+          <w:lang w:val="en-US"/>
+        </w:rPr>
+        <w:t xml:space="preserve"> </w:t>
+      </w:r>
+      <w:r>
+        <w:rPr>
+          <w:rFonts w:ascii="Courier New" w:hAnsi="Courier New" w:cs="Courier New"/>
+          <w:color w:val="000000"/>
+          <w:sz w:val="20"/>
+          <w:szCs w:val="20"/>
+          <w:lang w:val="en-US"/>
+        </w:rPr>
+        <w:t>:=</w:t>
+      </w:r>
+    </w:p>
+    <w:p>
+      <w:pPr>
+        <w:autoSpaceDE w:val="0"/>
+        <w:autoSpaceDN w:val="0"/>
+        <w:adjustRightInd w:val="0"/>
+        <w:spacing w:after="0" w:line="240" w:lineRule="auto"/>
+        <w:rPr>
+          <w:rFonts w:ascii="Courier New" w:hAnsi="Courier New" w:cs="Courier New"/>
+          <w:sz w:val="20"/>
+          <w:szCs w:val="20"/>
+          <w:lang w:val="en-US"/>
+        </w:rPr>
+      </w:pPr>
+      <w:r>
+        <w:rPr>
+          <w:rFonts w:ascii="Courier New" w:hAnsi="Courier New" w:cs="Courier New"/>
+          <w:sz w:val="20"/>
+          <w:szCs w:val="20"/>
+          <w:lang w:val="en-US"/>
+        </w:rPr>
+        <w:t xml:space="preserve">  </w:t>
+      </w:r>
+      <w:r>
+        <w:rPr>
+          <w:rFonts w:ascii="Courier New" w:hAnsi="Courier New" w:cs="Courier New"/>
+          <w:color w:val="000000"/>
+          <w:sz w:val="20"/>
+          <w:szCs w:val="20"/>
+          <w:lang w:val="en-US"/>
+        </w:rPr>
+        <w:t>A</w:t>
+      </w:r>
+      <w:r>
+        <w:rPr>
+          <w:rFonts w:ascii="Courier New" w:hAnsi="Courier New" w:cs="Courier New"/>
+          <w:sz w:val="20"/>
+          <w:szCs w:val="20"/>
+          <w:lang w:val="en-US"/>
+        </w:rPr>
+        <w:t xml:space="preserve"> </w:t>
+      </w:r>
+      <w:r>
+        <w:rPr>
+          <w:rFonts w:ascii="Courier New" w:hAnsi="Courier New" w:cs="Courier New"/>
+          <w:color w:val="000000"/>
+          <w:sz w:val="20"/>
+          <w:szCs w:val="20"/>
+          <w:lang w:val="en-US"/>
+        </w:rPr>
+        <w:t>B</w:t>
+      </w:r>
+      <w:r>
+        <w:rPr>
+          <w:rFonts w:ascii="Courier New" w:hAnsi="Courier New" w:cs="Courier New"/>
+          <w:sz w:val="20"/>
+          <w:szCs w:val="20"/>
+          <w:lang w:val="en-US"/>
+        </w:rPr>
+        <w:tab/>
+      </w:r>
+      <w:r>
+        <w:rPr>
+          <w:rFonts w:ascii="Courier New" w:hAnsi="Courier New" w:cs="Courier New"/>
+          <w:sz w:val="20"/>
+          <w:szCs w:val="20"/>
+          <w:lang w:val="en-US"/>
+        </w:rPr>
+        <w:tab/>
+      </w:r>
+      <w:r>
+        <w:rPr>
+          <w:rFonts w:ascii="Courier New" w:hAnsi="Courier New" w:cs="Courier New"/>
+          <w:color w:val="000000"/>
+          <w:sz w:val="20"/>
+          <w:szCs w:val="20"/>
+          <w:lang w:val="en-US"/>
+        </w:rPr>
+        <w:t>7</w:t>
+      </w:r>
+      <w:r>
+        <w:rPr>
+          <w:rFonts w:ascii="Courier New" w:hAnsi="Courier New" w:cs="Courier New"/>
+          <w:sz w:val="20"/>
+          <w:szCs w:val="20"/>
+          <w:lang w:val="en-US"/>
+        </w:rPr>
+        <w:tab/>
+      </w:r>
+      <w:r>
+        <w:rPr>
+          <w:rFonts w:ascii="Courier New" w:hAnsi="Courier New" w:cs="Courier New"/>
+          <w:color w:val="000000"/>
+          <w:sz w:val="20"/>
+          <w:szCs w:val="20"/>
+          <w:lang w:val="en-US"/>
+        </w:rPr>
+        <w:t>20</w:t>
+      </w:r>
+    </w:p>
+    <w:p>
+      <w:pPr>
+        <w:autoSpaceDE w:val="0"/>
+        <w:autoSpaceDN w:val="0"/>
+        <w:adjustRightInd w:val="0"/>
+        <w:spacing w:after="0" w:line="240" w:lineRule="auto"/>
+        <w:rPr>
+          <w:rFonts w:ascii="Courier New" w:hAnsi="Courier New" w:cs="Courier New"/>
+          <w:sz w:val="20"/>
+          <w:szCs w:val="20"/>
+          <w:lang w:val="en-US"/>
+        </w:rPr>
+      </w:pPr>
+      <w:r>
+        <w:rPr>
+          <w:rFonts w:ascii="Courier New" w:hAnsi="Courier New" w:cs="Courier New"/>
+          <w:sz w:val="20"/>
+          <w:szCs w:val="20"/>
+          <w:lang w:val="en-US"/>
+        </w:rPr>
+        <w:t xml:space="preserve">  </w:t>
+      </w:r>
+      <w:r>
+        <w:rPr>
+          <w:rFonts w:ascii="Courier New" w:hAnsi="Courier New" w:cs="Courier New"/>
+          <w:color w:val="000000"/>
+          <w:sz w:val="20"/>
+          <w:szCs w:val="20"/>
+          <w:lang w:val="en-US"/>
+        </w:rPr>
+        <w:t>A</w:t>
+      </w:r>
+      <w:r>
+        <w:rPr>
+          <w:rFonts w:ascii="Courier New" w:hAnsi="Courier New" w:cs="Courier New"/>
+          <w:sz w:val="20"/>
+          <w:szCs w:val="20"/>
+          <w:lang w:val="en-US"/>
+        </w:rPr>
+        <w:t xml:space="preserve"> </w:t>
+      </w:r>
+      <w:r>
+        <w:rPr>
+          <w:rFonts w:ascii="Courier New" w:hAnsi="Courier New" w:cs="Courier New"/>
+          <w:color w:val="000000"/>
+          <w:sz w:val="20"/>
+          <w:szCs w:val="20"/>
+          <w:lang w:val="en-US"/>
+        </w:rPr>
+        <w:t>C</w:t>
+      </w:r>
+      <w:r>
+        <w:rPr>
+          <w:rFonts w:ascii="Courier New" w:hAnsi="Courier New" w:cs="Courier New"/>
+          <w:sz w:val="20"/>
+          <w:szCs w:val="20"/>
+          <w:lang w:val="en-US"/>
+        </w:rPr>
+        <w:tab/>
+      </w:r>
+      <w:r>
+        <w:rPr>
+          <w:rFonts w:ascii="Courier New" w:hAnsi="Courier New" w:cs="Courier New"/>
+          <w:sz w:val="20"/>
+          <w:szCs w:val="20"/>
+          <w:lang w:val="en-US"/>
+        </w:rPr>
+        <w:tab/>
+      </w:r>
+      <w:r>
+        <w:rPr>
+          <w:rFonts w:ascii="Courier New" w:hAnsi="Courier New" w:cs="Courier New"/>
+          <w:color w:val="000000"/>
+          <w:sz w:val="20"/>
+          <w:szCs w:val="20"/>
+          <w:lang w:val="en-US"/>
+        </w:rPr>
+        <w:t>8</w:t>
+      </w:r>
+      <w:r>
+        <w:rPr>
+          <w:rFonts w:ascii="Courier New" w:hAnsi="Courier New" w:cs="Courier New"/>
+          <w:sz w:val="20"/>
+          <w:szCs w:val="20"/>
+          <w:lang w:val="en-US"/>
+        </w:rPr>
+        <w:tab/>
+      </w:r>
+      <w:r>
+        <w:rPr>
+          <w:rFonts w:ascii="Courier New" w:hAnsi="Courier New" w:cs="Courier New"/>
+          <w:color w:val="000000"/>
+          <w:sz w:val="20"/>
+          <w:szCs w:val="20"/>
+          <w:lang w:val="en-US"/>
+        </w:rPr>
+        <w:t>50</w:t>
+      </w:r>
+    </w:p>
+    <w:p>
+      <w:pPr>
+        <w:autoSpaceDE w:val="0"/>
+        <w:autoSpaceDN w:val="0"/>
+        <w:adjustRightInd w:val="0"/>
+        <w:spacing w:after="0" w:line="240" w:lineRule="auto"/>
+        <w:rPr>
+          <w:rFonts w:ascii="Courier New" w:hAnsi="Courier New" w:cs="Courier New"/>
+          <w:sz w:val="20"/>
+          <w:szCs w:val="20"/>
+        </w:rPr>
+      </w:pPr>
+      <w:r>
+        <w:rPr>
+          <w:rFonts w:ascii="Courier New" w:hAnsi="Courier New" w:cs="Courier New"/>
+          <w:sz w:val="20"/>
+          <w:szCs w:val="20"/>
+          <w:lang w:val="en-US"/>
+        </w:rPr>
+        <w:t xml:space="preserve">  </w:t>
+      </w:r>
+      <w:r>
+        <w:rPr>
+          <w:rFonts w:ascii="Courier New" w:hAnsi="Courier New" w:cs="Courier New"/>
+          <w:color w:val="000000"/>
+          <w:sz w:val="20"/>
+          <w:szCs w:val="20"/>
+        </w:rPr>
+        <w:t>B</w:t>
+      </w:r>
+      <w:r>
+        <w:rPr>
+          <w:rFonts w:ascii="Courier New" w:hAnsi="Courier New" w:cs="Courier New"/>
+          <w:sz w:val="20"/>
+          <w:szCs w:val="20"/>
+        </w:rPr>
+        <w:t xml:space="preserve"> </w:t>
+      </w:r>
+      <w:r>
+        <w:rPr>
+          <w:rFonts w:ascii="Courier New" w:hAnsi="Courier New" w:cs="Courier New"/>
+          <w:color w:val="000000"/>
+          <w:sz w:val="20"/>
+          <w:szCs w:val="20"/>
+        </w:rPr>
+        <w:t>C</w:t>
+      </w:r>
+      <w:r>
+        <w:rPr>
+          <w:rFonts w:ascii="Courier New" w:hAnsi="Courier New" w:cs="Courier New"/>
+          <w:sz w:val="20"/>
+          <w:szCs w:val="20"/>
+        </w:rPr>
+        <w:tab/>
+      </w:r>
+      <w:r>
+        <w:rPr>
+          <w:rFonts w:ascii="Courier New" w:hAnsi="Courier New" w:cs="Courier New"/>
+          <w:sz w:val="20"/>
+          <w:szCs w:val="20"/>
+        </w:rPr>
+        <w:tab/>
+      </w:r>
+      <w:r>
+        <w:rPr>
+          <w:rFonts w:ascii="Courier New" w:hAnsi="Courier New" w:cs="Courier New"/>
+          <w:color w:val="000000"/>
+          <w:sz w:val="20"/>
+          <w:szCs w:val="20"/>
+        </w:rPr>
+        <w:t>-1</w:t>
+      </w:r>
+      <w:r>
+        <w:rPr>
+          <w:rFonts w:ascii="Courier New" w:hAnsi="Courier New" w:cs="Courier New"/>
+          <w:sz w:val="20"/>
+          <w:szCs w:val="20"/>
+        </w:rPr>
+        <w:tab/>
+      </w:r>
+      <w:r>
+        <w:rPr>
+          <w:rFonts w:ascii="Courier New" w:hAnsi="Courier New" w:cs="Courier New"/>
+          <w:color w:val="000000"/>
+          <w:sz w:val="20"/>
+          <w:szCs w:val="20"/>
+        </w:rPr>
+        <w:t>40</w:t>
+      </w:r>
+    </w:p>
+    <w:p>
+      <w:pPr>
+        <w:autoSpaceDE w:val="0"/>
+        <w:autoSpaceDN w:val="0"/>
+        <w:adjustRightInd w:val="0"/>
+        <w:spacing w:after="0" w:line="240" w:lineRule="auto"/>
+        <w:rPr>
+          <w:rFonts w:ascii="Courier New" w:hAnsi="Courier New" w:cs="Courier New"/>
+          <w:sz w:val="20"/>
+          <w:szCs w:val="20"/>
+          <w:lang w:val="de-DE"/>
+        </w:rPr>
+      </w:pPr>
+      <w:r>
+        <w:rPr>
+          <w:rFonts w:ascii="Courier New" w:hAnsi="Courier New" w:cs="Courier New"/>
+          <w:sz w:val="20"/>
+          <w:szCs w:val="20"/>
+        </w:rPr>
+        <w:lastRenderedPageBreak/>
+        <w:t xml:space="preserve">  </w:t>
+      </w:r>
+      <w:r>
+        <w:rPr>
+          <w:rFonts w:ascii="Courier New" w:hAnsi="Courier New" w:cs="Courier New"/>
+          <w:color w:val="000000"/>
+          <w:sz w:val="20"/>
+          <w:szCs w:val="20"/>
+          <w:lang w:val="de-DE"/>
+        </w:rPr>
+        <w:t>B</w:t>
+      </w:r>
+      <w:r>
+        <w:rPr>
+          <w:rFonts w:ascii="Courier New" w:hAnsi="Courier New" w:cs="Courier New"/>
+          <w:sz w:val="20"/>
+          <w:szCs w:val="20"/>
+          <w:lang w:val="de-DE"/>
+        </w:rPr>
+        <w:t xml:space="preserve"> </w:t>
+      </w:r>
+      <w:r>
+        <w:rPr>
+          <w:rFonts w:ascii="Courier New" w:hAnsi="Courier New" w:cs="Courier New"/>
+          <w:color w:val="000000"/>
+          <w:sz w:val="20"/>
+          <w:szCs w:val="20"/>
+          <w:lang w:val="de-DE"/>
+        </w:rPr>
+        <w:t>D</w:t>
+      </w:r>
+      <w:r>
+        <w:rPr>
+          <w:rFonts w:ascii="Courier New" w:hAnsi="Courier New" w:cs="Courier New"/>
+          <w:sz w:val="20"/>
+          <w:szCs w:val="20"/>
+          <w:lang w:val="de-DE"/>
+        </w:rPr>
+        <w:tab/>
+      </w:r>
+      <w:r>
+        <w:rPr>
+          <w:rFonts w:ascii="Courier New" w:hAnsi="Courier New" w:cs="Courier New"/>
+          <w:sz w:val="20"/>
+          <w:szCs w:val="20"/>
+          <w:lang w:val="de-DE"/>
+        </w:rPr>
+        <w:tab/>
+      </w:r>
+      <w:r>
+        <w:rPr>
+          <w:rFonts w:ascii="Courier New" w:hAnsi="Courier New" w:cs="Courier New"/>
+          <w:color w:val="000000"/>
+          <w:sz w:val="20"/>
+          <w:szCs w:val="20"/>
+          <w:lang w:val="de-DE"/>
+        </w:rPr>
+        <w:t>4</w:t>
+      </w:r>
+      <w:r>
+        <w:rPr>
+          <w:rFonts w:ascii="Courier New" w:hAnsi="Courier New" w:cs="Courier New"/>
+          <w:sz w:val="20"/>
+          <w:szCs w:val="20"/>
+          <w:lang w:val="de-DE"/>
+        </w:rPr>
+        <w:tab/>
+      </w:r>
+      <w:r>
+        <w:rPr>
+          <w:rFonts w:ascii="Courier New" w:hAnsi="Courier New" w:cs="Courier New"/>
+          <w:color w:val="000000"/>
+          <w:sz w:val="20"/>
+          <w:szCs w:val="20"/>
+          <w:lang w:val="de-DE"/>
+        </w:rPr>
+        <w:t>30</w:t>
+      </w:r>
+    </w:p>
+    <w:p>
+      <w:pPr>
+        <w:autoSpaceDE w:val="0"/>
+        <w:autoSpaceDN w:val="0"/>
+        <w:adjustRightInd w:val="0"/>
+        <w:spacing w:after="0" w:line="240" w:lineRule="auto"/>
+        <w:rPr>
+          <w:rFonts w:ascii="Courier New" w:hAnsi="Courier New" w:cs="Courier New"/>
+          <w:sz w:val="20"/>
+          <w:szCs w:val="20"/>
+          <w:lang w:val="de-DE"/>
+        </w:rPr>
+      </w:pPr>
+      <w:r>
+        <w:rPr>
+          <w:rFonts w:ascii="Courier New" w:hAnsi="Courier New" w:cs="Courier New"/>
+          <w:sz w:val="20"/>
+          <w:szCs w:val="20"/>
+          <w:lang w:val="de-DE"/>
+        </w:rPr>
+        <w:t xml:space="preserve">  </w:t>
+      </w:r>
+      <w:r>
+        <w:rPr>
+          <w:rFonts w:ascii="Courier New" w:hAnsi="Courier New" w:cs="Courier New"/>
+          <w:color w:val="000000"/>
+          <w:sz w:val="20"/>
+          <w:szCs w:val="20"/>
+          <w:lang w:val="de-DE"/>
+        </w:rPr>
+        <w:t>B</w:t>
+      </w:r>
+      <w:r>
+        <w:rPr>
+          <w:rFonts w:ascii="Courier New" w:hAnsi="Courier New" w:cs="Courier New"/>
+          <w:sz w:val="20"/>
+          <w:szCs w:val="20"/>
+          <w:lang w:val="de-DE"/>
+        </w:rPr>
+        <w:t xml:space="preserve"> </w:t>
+      </w:r>
+      <w:r>
+        <w:rPr>
+          <w:rFonts w:ascii="Courier New" w:hAnsi="Courier New" w:cs="Courier New"/>
+          <w:color w:val="000000"/>
+          <w:sz w:val="20"/>
+          <w:szCs w:val="20"/>
+          <w:lang w:val="de-DE"/>
+        </w:rPr>
+        <w:t>E</w:t>
+      </w:r>
+      <w:r>
+        <w:rPr>
+          <w:rFonts w:ascii="Courier New" w:hAnsi="Courier New" w:cs="Courier New"/>
+          <w:sz w:val="20"/>
+          <w:szCs w:val="20"/>
+          <w:lang w:val="de-DE"/>
+        </w:rPr>
+        <w:tab/>
+      </w:r>
+      <w:r>
+        <w:rPr>
+          <w:rFonts w:ascii="Courier New" w:hAnsi="Courier New" w:cs="Courier New"/>
+          <w:sz w:val="20"/>
+          <w:szCs w:val="20"/>
+          <w:lang w:val="de-DE"/>
+        </w:rPr>
+        <w:tab/>
+      </w:r>
+      <w:r>
+        <w:rPr>
+          <w:rFonts w:ascii="Courier New" w:hAnsi="Courier New" w:cs="Courier New"/>
+          <w:color w:val="000000"/>
+          <w:sz w:val="20"/>
+          <w:szCs w:val="20"/>
+          <w:lang w:val="de-DE"/>
+        </w:rPr>
+        <w:t>1</w:t>
+      </w:r>
+      <w:r>
+        <w:rPr>
+          <w:rFonts w:ascii="Courier New" w:hAnsi="Courier New" w:cs="Courier New"/>
+          <w:sz w:val="20"/>
+          <w:szCs w:val="20"/>
+          <w:lang w:val="de-DE"/>
+        </w:rPr>
+        <w:tab/>
+      </w:r>
+      <w:r>
+        <w:rPr>
+          <w:rFonts w:ascii="Courier New" w:hAnsi="Courier New" w:cs="Courier New"/>
+          <w:color w:val="000000"/>
+          <w:sz w:val="20"/>
+          <w:szCs w:val="20"/>
+          <w:lang w:val="de-DE"/>
+        </w:rPr>
+        <w:t>20</w:t>
+      </w:r>
+    </w:p>
+    <w:p>
+      <w:pPr>
+        <w:autoSpaceDE w:val="0"/>
+        <w:autoSpaceDN w:val="0"/>
+        <w:adjustRightInd w:val="0"/>
+        <w:spacing w:after="0" w:line="240" w:lineRule="auto"/>
+        <w:rPr>
+          <w:rFonts w:ascii="Courier New" w:hAnsi="Courier New" w:cs="Courier New"/>
+          <w:sz w:val="20"/>
+          <w:szCs w:val="20"/>
+          <w:lang w:val="de-DE"/>
+        </w:rPr>
+      </w:pPr>
+      <w:r>
+        <w:rPr>
+          <w:rFonts w:ascii="Courier New" w:hAnsi="Courier New" w:cs="Courier New"/>
+          <w:sz w:val="20"/>
+          <w:szCs w:val="20"/>
+          <w:lang w:val="de-DE"/>
+        </w:rPr>
+        <w:t xml:space="preserve">  </w:t>
+      </w:r>
+      <w:r>
+        <w:rPr>
+          <w:rFonts w:ascii="Courier New" w:hAnsi="Courier New" w:cs="Courier New"/>
+          <w:color w:val="000000"/>
+          <w:sz w:val="20"/>
+          <w:szCs w:val="20"/>
+          <w:lang w:val="de-DE"/>
+        </w:rPr>
+        <w:t>B</w:t>
+      </w:r>
+      <w:r>
+        <w:rPr>
+          <w:rFonts w:ascii="Courier New" w:hAnsi="Courier New" w:cs="Courier New"/>
+          <w:sz w:val="20"/>
+          <w:szCs w:val="20"/>
+          <w:lang w:val="de-DE"/>
+        </w:rPr>
+        <w:t xml:space="preserve"> </w:t>
+      </w:r>
+      <w:r>
+        <w:rPr>
+          <w:rFonts w:ascii="Courier New" w:hAnsi="Courier New" w:cs="Courier New"/>
+          <w:color w:val="000000"/>
+          <w:sz w:val="20"/>
+          <w:szCs w:val="20"/>
+          <w:lang w:val="de-DE"/>
+        </w:rPr>
+        <w:t>F</w:t>
+      </w:r>
+      <w:r>
+        <w:rPr>
+          <w:rFonts w:ascii="Courier New" w:hAnsi="Courier New" w:cs="Courier New"/>
+          <w:sz w:val="20"/>
+          <w:szCs w:val="20"/>
+          <w:lang w:val="de-DE"/>
+        </w:rPr>
+        <w:tab/>
+      </w:r>
+      <w:r>
+        <w:rPr>
+          <w:rFonts w:ascii="Courier New" w:hAnsi="Courier New" w:cs="Courier New"/>
+          <w:sz w:val="20"/>
+          <w:szCs w:val="20"/>
+          <w:lang w:val="de-DE"/>
+        </w:rPr>
+        <w:tab/>
+      </w:r>
+      <w:r>
+        <w:rPr>
+          <w:rFonts w:ascii="Courier New" w:hAnsi="Courier New" w:cs="Courier New"/>
+          <w:color w:val="000000"/>
+          <w:sz w:val="20"/>
+          <w:szCs w:val="20"/>
+          <w:lang w:val="de-DE"/>
+        </w:rPr>
+        <w:t>5</w:t>
+      </w:r>
+      <w:r>
+        <w:rPr>
+          <w:rFonts w:ascii="Courier New" w:hAnsi="Courier New" w:cs="Courier New"/>
+          <w:sz w:val="20"/>
+          <w:szCs w:val="20"/>
+          <w:lang w:val="de-DE"/>
+        </w:rPr>
+        <w:tab/>
+      </w:r>
+      <w:r>
+        <w:rPr>
+          <w:rFonts w:ascii="Courier New" w:hAnsi="Courier New" w:cs="Courier New"/>
+          <w:color w:val="000000"/>
+          <w:sz w:val="20"/>
+          <w:szCs w:val="20"/>
+          <w:lang w:val="de-DE"/>
+        </w:rPr>
+        <w:t>14</w:t>
+      </w:r>
+    </w:p>
+    <w:p>
+      <w:pPr>
+        <w:autoSpaceDE w:val="0"/>
+        <w:autoSpaceDN w:val="0"/>
+        <w:adjustRightInd w:val="0"/>
+        <w:spacing w:after="0" w:line="240" w:lineRule="auto"/>
+        <w:rPr>
+          <w:rFonts w:ascii="Courier New" w:hAnsi="Courier New" w:cs="Courier New"/>
+          <w:sz w:val="20"/>
+          <w:szCs w:val="20"/>
+          <w:lang w:val="de-DE"/>
+        </w:rPr>
+      </w:pPr>
+      <w:r>
+        <w:rPr>
+          <w:rFonts w:ascii="Courier New" w:hAnsi="Courier New" w:cs="Courier New"/>
+          <w:sz w:val="20"/>
+          <w:szCs w:val="20"/>
+          <w:lang w:val="de-DE"/>
+        </w:rPr>
+        <w:t xml:space="preserve">  </w:t>
+      </w:r>
+      <w:r>
+        <w:rPr>
+          <w:rFonts w:ascii="Courier New" w:hAnsi="Courier New" w:cs="Courier New"/>
+          <w:color w:val="000000"/>
+          <w:sz w:val="20"/>
+          <w:szCs w:val="20"/>
+          <w:lang w:val="de-DE"/>
+        </w:rPr>
+        <w:t>C</w:t>
+      </w:r>
+      <w:r>
+        <w:rPr>
+          <w:rFonts w:ascii="Courier New" w:hAnsi="Courier New" w:cs="Courier New"/>
+          <w:sz w:val="20"/>
+          <w:szCs w:val="20"/>
+          <w:lang w:val="de-DE"/>
+        </w:rPr>
+        <w:t xml:space="preserve"> </w:t>
+      </w:r>
+      <w:r>
+        <w:rPr>
+          <w:rFonts w:ascii="Courier New" w:hAnsi="Courier New" w:cs="Courier New"/>
+          <w:color w:val="000000"/>
+          <w:sz w:val="20"/>
+          <w:szCs w:val="20"/>
+          <w:lang w:val="de-DE"/>
+        </w:rPr>
+        <w:t>F</w:t>
+      </w:r>
+      <w:r>
+        <w:rPr>
+          <w:rFonts w:ascii="Courier New" w:hAnsi="Courier New" w:cs="Courier New"/>
+          <w:sz w:val="20"/>
+          <w:szCs w:val="20"/>
+          <w:lang w:val="de-DE"/>
+        </w:rPr>
+        <w:tab/>
+      </w:r>
+      <w:r>
+        <w:rPr>
+          <w:rFonts w:ascii="Courier New" w:hAnsi="Courier New" w:cs="Courier New"/>
+          <w:sz w:val="20"/>
+          <w:szCs w:val="20"/>
+          <w:lang w:val="de-DE"/>
+        </w:rPr>
+        <w:tab/>
+      </w:r>
+      <w:r>
+        <w:rPr>
+          <w:rFonts w:ascii="Courier New" w:hAnsi="Courier New" w:cs="Courier New"/>
+          <w:color w:val="000000"/>
+          <w:sz w:val="20"/>
+          <w:szCs w:val="20"/>
+          <w:lang w:val="de-DE"/>
+        </w:rPr>
+        <w:t>3</w:t>
+      </w:r>
+      <w:r>
+        <w:rPr>
+          <w:rFonts w:ascii="Courier New" w:hAnsi="Courier New" w:cs="Courier New"/>
+          <w:sz w:val="20"/>
+          <w:szCs w:val="20"/>
+          <w:lang w:val="de-DE"/>
+        </w:rPr>
+        <w:tab/>
+      </w:r>
+      <w:r>
+        <w:rPr>
+          <w:rFonts w:ascii="Courier New" w:hAnsi="Courier New" w:cs="Courier New"/>
+          <w:color w:val="000000"/>
+          <w:sz w:val="20"/>
+          <w:szCs w:val="20"/>
+          <w:lang w:val="de-DE"/>
+        </w:rPr>
+        <w:t>48</w:t>
+      </w:r>
+    </w:p>
+    <w:p>
+      <w:pPr>
+        <w:autoSpaceDE w:val="0"/>
+        <w:autoSpaceDN w:val="0"/>
+        <w:adjustRightInd w:val="0"/>
+        <w:spacing w:after="0" w:line="240" w:lineRule="auto"/>
+        <w:rPr>
+          <w:rFonts w:ascii="Courier New" w:hAnsi="Courier New" w:cs="Courier New"/>
+          <w:sz w:val="20"/>
+          <w:szCs w:val="20"/>
+          <w:lang w:val="de-DE"/>
+        </w:rPr>
+      </w:pPr>
+      <w:r>
+        <w:rPr>
+          <w:rFonts w:ascii="Courier New" w:hAnsi="Courier New" w:cs="Courier New"/>
+          <w:sz w:val="20"/>
+          <w:szCs w:val="20"/>
+          <w:lang w:val="de-DE"/>
+        </w:rPr>
+        <w:t xml:space="preserve">  </w:t>
+      </w:r>
+      <w:r>
+        <w:rPr>
+          <w:rFonts w:ascii="Courier New" w:hAnsi="Courier New" w:cs="Courier New"/>
+          <w:color w:val="000000"/>
+          <w:sz w:val="20"/>
+          <w:szCs w:val="20"/>
+          <w:lang w:val="de-DE"/>
+        </w:rPr>
+        <w:t>D</w:t>
+      </w:r>
+      <w:r>
+        <w:rPr>
+          <w:rFonts w:ascii="Courier New" w:hAnsi="Courier New" w:cs="Courier New"/>
+          <w:sz w:val="20"/>
+          <w:szCs w:val="20"/>
+          <w:lang w:val="de-DE"/>
+        </w:rPr>
+        <w:t xml:space="preserve"> </w:t>
+      </w:r>
+      <w:r>
+        <w:rPr>
+          <w:rFonts w:ascii="Courier New" w:hAnsi="Courier New" w:cs="Courier New"/>
+          <w:color w:val="000000"/>
+          <w:sz w:val="20"/>
+          <w:szCs w:val="20"/>
+          <w:lang w:val="de-DE"/>
+        </w:rPr>
+        <w:t>F</w:t>
+      </w:r>
+      <w:r>
+        <w:rPr>
+          <w:rFonts w:ascii="Courier New" w:hAnsi="Courier New" w:cs="Courier New"/>
+          <w:sz w:val="20"/>
+          <w:szCs w:val="20"/>
+          <w:lang w:val="de-DE"/>
+        </w:rPr>
+        <w:tab/>
+      </w:r>
+      <w:r>
+        <w:rPr>
+          <w:rFonts w:ascii="Courier New" w:hAnsi="Courier New" w:cs="Courier New"/>
+          <w:sz w:val="20"/>
+          <w:szCs w:val="20"/>
+          <w:lang w:val="de-DE"/>
+        </w:rPr>
+        <w:tab/>
+      </w:r>
+      <w:r>
+        <w:rPr>
+          <w:rFonts w:ascii="Courier New" w:hAnsi="Courier New" w:cs="Courier New"/>
+          <w:color w:val="000000"/>
+          <w:sz w:val="20"/>
+          <w:szCs w:val="20"/>
+          <w:lang w:val="de-DE"/>
+        </w:rPr>
+        <w:t>1</w:t>
+      </w:r>
+      <w:r>
+        <w:rPr>
+          <w:rFonts w:ascii="Courier New" w:hAnsi="Courier New" w:cs="Courier New"/>
+          <w:sz w:val="20"/>
+          <w:szCs w:val="20"/>
+          <w:lang w:val="de-DE"/>
+        </w:rPr>
+        <w:tab/>
+      </w:r>
+      <w:r>
+        <w:rPr>
+          <w:rFonts w:ascii="Courier New" w:hAnsi="Courier New" w:cs="Courier New"/>
+          <w:color w:val="000000"/>
+          <w:sz w:val="20"/>
+          <w:szCs w:val="20"/>
+          <w:lang w:val="de-DE"/>
+        </w:rPr>
+        <w:t>33</w:t>
+      </w:r>
+    </w:p>
+    <w:p>
+      <w:pPr>
+        <w:autoSpaceDE w:val="0"/>
+        <w:autoSpaceDN w:val="0"/>
+        <w:adjustRightInd w:val="0"/>
+        <w:spacing w:after="0" w:line="240" w:lineRule="auto"/>
+        <w:rPr>
+          <w:rFonts w:ascii="Courier New" w:hAnsi="Courier New" w:cs="Courier New"/>
+          <w:sz w:val="20"/>
+          <w:szCs w:val="20"/>
+        </w:rPr>
+      </w:pPr>
+      <w:r>
+        <w:rPr>
+          <w:rFonts w:ascii="Courier New" w:hAnsi="Courier New" w:cs="Courier New"/>
+          <w:sz w:val="20"/>
+          <w:szCs w:val="20"/>
+          <w:lang w:val="de-DE"/>
+        </w:rPr>
+        <w:t xml:space="preserve">  </w:t>
+      </w:r>
+      <w:r>
+        <w:rPr>
+          <w:rFonts w:ascii="Courier New" w:hAnsi="Courier New" w:cs="Courier New"/>
+          <w:color w:val="000000"/>
+          <w:sz w:val="20"/>
+          <w:szCs w:val="20"/>
+        </w:rPr>
+        <w:t>E</w:t>
+      </w:r>
+      <w:r>
+        <w:rPr>
+          <w:rFonts w:ascii="Courier New" w:hAnsi="Courier New" w:cs="Courier New"/>
+          <w:sz w:val="20"/>
+          <w:szCs w:val="20"/>
+        </w:rPr>
+        <w:t xml:space="preserve"> </w:t>
+      </w:r>
+      <w:r>
+        <w:rPr>
+          <w:rFonts w:ascii="Courier New" w:hAnsi="Courier New" w:cs="Courier New"/>
+          <w:color w:val="000000"/>
+          <w:sz w:val="20"/>
+          <w:szCs w:val="20"/>
+        </w:rPr>
+        <w:t>C</w:t>
+      </w:r>
+      <w:r>
+        <w:rPr>
+          <w:rFonts w:ascii="Courier New" w:hAnsi="Courier New" w:cs="Courier New"/>
+          <w:sz w:val="20"/>
+          <w:szCs w:val="20"/>
+        </w:rPr>
+        <w:tab/>
+      </w:r>
+      <w:r>
+        <w:rPr>
+          <w:rFonts w:ascii="Courier New" w:hAnsi="Courier New" w:cs="Courier New"/>
+          <w:sz w:val="20"/>
+          <w:szCs w:val="20"/>
+        </w:rPr>
+        <w:tab/>
+      </w:r>
+      <w:r>
+        <w:rPr>
+          <w:rFonts w:ascii="Courier New" w:hAnsi="Courier New" w:cs="Courier New"/>
+          <w:color w:val="000000"/>
+          <w:sz w:val="20"/>
+          <w:szCs w:val="20"/>
+        </w:rPr>
+        <w:t>-2</w:t>
+      </w:r>
+      <w:r>
+        <w:rPr>
+          <w:rFonts w:ascii="Courier New" w:hAnsi="Courier New" w:cs="Courier New"/>
+          <w:sz w:val="20"/>
+          <w:szCs w:val="20"/>
+        </w:rPr>
+        <w:tab/>
+      </w:r>
+      <w:r>
+        <w:rPr>
+          <w:rFonts w:ascii="Courier New" w:hAnsi="Courier New" w:cs="Courier New"/>
+          <w:color w:val="000000"/>
+          <w:sz w:val="20"/>
+          <w:szCs w:val="20"/>
+        </w:rPr>
+        <w:t>21</w:t>
+      </w:r>
+    </w:p>
+    <w:p>
+      <w:pPr>
+        <w:autoSpaceDE w:val="0"/>
+        <w:autoSpaceDN w:val="0"/>
+        <w:adjustRightInd w:val="0"/>
+        <w:spacing w:after="0" w:line="240" w:lineRule="auto"/>
+        <w:rPr>
+          <w:rFonts w:ascii="Courier New" w:hAnsi="Courier New" w:cs="Courier New"/>
+          <w:sz w:val="20"/>
+          <w:szCs w:val="20"/>
+        </w:rPr>
+      </w:pPr>
+      <w:r>
+        <w:rPr>
+          <w:rFonts w:ascii="Courier New" w:hAnsi="Courier New" w:cs="Courier New"/>
+          <w:sz w:val="20"/>
+          <w:szCs w:val="20"/>
+        </w:rPr>
+        <w:t xml:space="preserve">  </w:t>
+      </w:r>
+      <w:r>
+        <w:rPr>
+          <w:rFonts w:ascii="Courier New" w:hAnsi="Courier New" w:cs="Courier New"/>
+          <w:color w:val="000000"/>
+          <w:sz w:val="20"/>
+          <w:szCs w:val="20"/>
+        </w:rPr>
+        <w:t>E</w:t>
+      </w:r>
+      <w:r>
+        <w:rPr>
+          <w:rFonts w:ascii="Courier New" w:hAnsi="Courier New" w:cs="Courier New"/>
+          <w:sz w:val="20"/>
+          <w:szCs w:val="20"/>
+        </w:rPr>
+        <w:t xml:space="preserve"> </w:t>
+      </w:r>
+      <w:r>
+        <w:rPr>
+          <w:rFonts w:ascii="Courier New" w:hAnsi="Courier New" w:cs="Courier New"/>
+          <w:color w:val="000000"/>
+          <w:sz w:val="20"/>
+          <w:szCs w:val="20"/>
+        </w:rPr>
+        <w:t>D</w:t>
+      </w:r>
+      <w:r>
+        <w:rPr>
+          <w:rFonts w:ascii="Courier New" w:hAnsi="Courier New" w:cs="Courier New"/>
+          <w:sz w:val="20"/>
+          <w:szCs w:val="20"/>
+        </w:rPr>
+        <w:tab/>
+      </w:r>
+      <w:r>
+        <w:rPr>
+          <w:rFonts w:ascii="Courier New" w:hAnsi="Courier New" w:cs="Courier New"/>
+          <w:sz w:val="20"/>
+          <w:szCs w:val="20"/>
+        </w:rPr>
+        <w:tab/>
+      </w:r>
+      <w:r>
+        <w:rPr>
+          <w:rFonts w:ascii="Courier New" w:hAnsi="Courier New" w:cs="Courier New"/>
+          <w:color w:val="000000"/>
+          <w:sz w:val="20"/>
+          <w:szCs w:val="20"/>
+        </w:rPr>
+        <w:t>0</w:t>
+      </w:r>
+      <w:r>
+        <w:rPr>
+          <w:rFonts w:ascii="Courier New" w:hAnsi="Courier New" w:cs="Courier New"/>
+          <w:sz w:val="20"/>
+          <w:szCs w:val="20"/>
+        </w:rPr>
+        <w:tab/>
+      </w:r>
+      <w:r>
+        <w:rPr>
+          <w:rFonts w:ascii="Courier New" w:hAnsi="Courier New" w:cs="Courier New"/>
+          <w:color w:val="000000"/>
+          <w:sz w:val="20"/>
+          <w:szCs w:val="20"/>
+        </w:rPr>
+        <w:t>14</w:t>
+      </w:r>
+    </w:p>
+    <w:p>
+      <w:pPr>
+        <w:autoSpaceDE w:val="0"/>
+        <w:autoSpaceDN w:val="0"/>
+        <w:adjustRightInd w:val="0"/>
+        <w:spacing w:after="0" w:line="240" w:lineRule="auto"/>
+        <w:rPr>
+          <w:rFonts w:ascii="Courier New" w:hAnsi="Courier New" w:cs="Courier New"/>
+          <w:sz w:val="20"/>
+          <w:szCs w:val="20"/>
+        </w:rPr>
+      </w:pPr>
+      <w:r>
+        <w:rPr>
+          <w:rFonts w:ascii="Courier New" w:hAnsi="Courier New" w:cs="Courier New"/>
+          <w:sz w:val="20"/>
+          <w:szCs w:val="20"/>
+        </w:rPr>
+        <w:t xml:space="preserve">  </w:t>
+      </w:r>
+      <w:r>
+        <w:rPr>
+          <w:rFonts w:ascii="Courier New" w:hAnsi="Courier New" w:cs="Courier New"/>
+          <w:color w:val="000000"/>
+          <w:sz w:val="20"/>
+          <w:szCs w:val="20"/>
+        </w:rPr>
+        <w:t>F</w:t>
+      </w:r>
+      <w:r>
+        <w:rPr>
+          <w:rFonts w:ascii="Courier New" w:hAnsi="Courier New" w:cs="Courier New"/>
+          <w:sz w:val="20"/>
+          <w:szCs w:val="20"/>
+        </w:rPr>
+        <w:t xml:space="preserve"> </w:t>
+      </w:r>
+      <w:r>
+        <w:rPr>
+          <w:rFonts w:ascii="Courier New" w:hAnsi="Courier New" w:cs="Courier New"/>
+          <w:color w:val="000000"/>
+          <w:sz w:val="20"/>
+          <w:szCs w:val="20"/>
+        </w:rPr>
+        <w:t>E</w:t>
+      </w:r>
+      <w:r>
+        <w:rPr>
+          <w:rFonts w:ascii="Courier New" w:hAnsi="Courier New" w:cs="Courier New"/>
+          <w:sz w:val="20"/>
+          <w:szCs w:val="20"/>
+        </w:rPr>
+        <w:tab/>
+      </w:r>
+      <w:r>
+        <w:rPr>
+          <w:rFonts w:ascii="Courier New" w:hAnsi="Courier New" w:cs="Courier New"/>
+          <w:sz w:val="20"/>
+          <w:szCs w:val="20"/>
+        </w:rPr>
+        <w:tab/>
+      </w:r>
+      <w:r>
+        <w:rPr>
+          <w:rFonts w:ascii="Courier New" w:hAnsi="Courier New" w:cs="Courier New"/>
+          <w:color w:val="000000"/>
+          <w:sz w:val="20"/>
+          <w:szCs w:val="20"/>
+        </w:rPr>
+        <w:t>3</w:t>
+      </w:r>
+      <w:r>
+        <w:rPr>
+          <w:rFonts w:ascii="Courier New" w:hAnsi="Courier New" w:cs="Courier New"/>
+          <w:sz w:val="20"/>
+          <w:szCs w:val="20"/>
+        </w:rPr>
+        <w:tab/>
+      </w:r>
+      <w:r>
+        <w:rPr>
+          <w:rFonts w:ascii="Courier New" w:hAnsi="Courier New" w:cs="Courier New"/>
+          <w:color w:val="000000"/>
+          <w:sz w:val="20"/>
+          <w:szCs w:val="20"/>
+        </w:rPr>
+        <w:t>18</w:t>
+      </w:r>
+    </w:p>
+    <w:p>
+      <w:pPr>
+        <w:autoSpaceDE w:val="0"/>
+        <w:autoSpaceDN w:val="0"/>
+        <w:adjustRightInd w:val="0"/>
+        <w:spacing w:after="0" w:line="240" w:lineRule="auto"/>
+        <w:rPr>
+          <w:rFonts w:ascii="Courier New" w:hAnsi="Courier New" w:cs="Courier New"/>
+          <w:sz w:val="20"/>
+          <w:szCs w:val="20"/>
+        </w:rPr>
+      </w:pPr>
+      <w:r>
+        <w:rPr>
+          <w:rFonts w:ascii="Courier New" w:hAnsi="Courier New" w:cs="Courier New"/>
+          <w:color w:val="000000"/>
+          <w:sz w:val="20"/>
+          <w:szCs w:val="20"/>
+        </w:rPr>
+        <w:t>;</w:t>
+      </w:r>
+    </w:p>
+    <w:p>
+      <w:pPr>
+        <w:autoSpaceDE w:val="0"/>
+        <w:autoSpaceDN w:val="0"/>
+        <w:adjustRightInd w:val="0"/>
+        <w:spacing w:after="0" w:line="240" w:lineRule="auto"/>
+        <w:rPr>
+          <w:rFonts w:ascii="Courier New" w:hAnsi="Courier New" w:cs="Courier New"/>
+          <w:sz w:val="20"/>
+          <w:szCs w:val="20"/>
+        </w:rPr>
+      </w:pPr>
+    </w:p>
+    <w:p>
+      <w:pPr>
+        <w:autoSpaceDE w:val="0"/>
+        <w:autoSpaceDN w:val="0"/>
+        <w:adjustRightInd w:val="0"/>
+        <w:spacing w:after="0" w:line="240" w:lineRule="auto"/>
+        <w:rPr>
+          <w:rFonts w:ascii="Courier New" w:hAnsi="Courier New" w:cs="Courier New"/>
+          <w:sz w:val="20"/>
+          <w:szCs w:val="20"/>
+        </w:rPr>
+      </w:pPr>
+      <w:r>
+        <w:rPr>
+          <w:rFonts w:ascii="Courier New" w:hAnsi="Courier New" w:cs="Courier New"/>
+          <w:b/>
+          <w:bCs/>
+          <w:color w:val="7F0055"/>
+          <w:sz w:val="20"/>
+          <w:szCs w:val="20"/>
+        </w:rPr>
+        <w:t>param</w:t>
+      </w:r>
+      <w:r>
+        <w:rPr>
+          <w:rFonts w:ascii="Courier New" w:hAnsi="Courier New" w:cs="Courier New"/>
+          <w:sz w:val="20"/>
+          <w:szCs w:val="20"/>
+        </w:rPr>
+        <w:t xml:space="preserve"> </w:t>
+      </w:r>
+      <w:r>
+        <w:rPr>
+          <w:rFonts w:ascii="Courier New" w:hAnsi="Courier New" w:cs="Courier New"/>
+          <w:color w:val="000000"/>
+          <w:sz w:val="20"/>
+          <w:szCs w:val="20"/>
+        </w:rPr>
+        <w:t>b</w:t>
+      </w:r>
+      <w:r>
+        <w:rPr>
+          <w:rFonts w:ascii="Courier New" w:hAnsi="Courier New" w:cs="Courier New"/>
+          <w:sz w:val="20"/>
+          <w:szCs w:val="20"/>
+        </w:rPr>
+        <w:t xml:space="preserve"> </w:t>
+      </w:r>
+      <w:r>
+        <w:rPr>
+          <w:rFonts w:ascii="Courier New" w:hAnsi="Courier New" w:cs="Courier New"/>
+          <w:b/>
+          <w:bCs/>
+          <w:color w:val="7F0055"/>
+          <w:sz w:val="20"/>
+          <w:szCs w:val="20"/>
+        </w:rPr>
+        <w:t>default</w:t>
+      </w:r>
+      <w:r>
+        <w:rPr>
+          <w:rFonts w:ascii="Courier New" w:hAnsi="Courier New" w:cs="Courier New"/>
+          <w:sz w:val="20"/>
+          <w:szCs w:val="20"/>
+        </w:rPr>
+        <w:t xml:space="preserve"> </w:t>
+      </w:r>
+      <w:r>
+        <w:rPr>
+          <w:rFonts w:ascii="Courier New" w:hAnsi="Courier New" w:cs="Courier New"/>
+          <w:color w:val="000000"/>
+          <w:sz w:val="20"/>
+          <w:szCs w:val="20"/>
+        </w:rPr>
+        <w:t>0</w:t>
+      </w:r>
+      <w:r>
+        <w:rPr>
+          <w:rFonts w:ascii="Courier New" w:hAnsi="Courier New" w:cs="Courier New"/>
+          <w:sz w:val="20"/>
+          <w:szCs w:val="20"/>
+        </w:rPr>
+        <w:t xml:space="preserve"> </w:t>
+      </w:r>
+      <w:r>
+        <w:rPr>
+          <w:rFonts w:ascii="Courier New" w:hAnsi="Courier New" w:cs="Courier New"/>
+          <w:color w:val="000000"/>
+          <w:sz w:val="20"/>
+          <w:szCs w:val="20"/>
+        </w:rPr>
+        <w:t>:=</w:t>
+      </w:r>
+    </w:p>
+    <w:p>
+      <w:pPr>
+        <w:autoSpaceDE w:val="0"/>
+        <w:autoSpaceDN w:val="0"/>
+        <w:adjustRightInd w:val="0"/>
+        <w:spacing w:after="0" w:line="240" w:lineRule="auto"/>
+        <w:rPr>
+          <w:rFonts w:ascii="Courier New" w:hAnsi="Courier New" w:cs="Courier New"/>
+          <w:sz w:val="20"/>
+          <w:szCs w:val="20"/>
+        </w:rPr>
+      </w:pPr>
+      <w:r>
+        <w:rPr>
+          <w:rFonts w:ascii="Courier New" w:hAnsi="Courier New" w:cs="Courier New"/>
+          <w:color w:val="000000"/>
+          <w:sz w:val="20"/>
+          <w:szCs w:val="20"/>
+        </w:rPr>
+        <w:t>A</w:t>
+      </w:r>
+      <w:r>
+        <w:rPr>
+          <w:rFonts w:ascii="Courier New" w:hAnsi="Courier New" w:cs="Courier New"/>
+          <w:sz w:val="20"/>
+          <w:szCs w:val="20"/>
+        </w:rPr>
+        <w:t xml:space="preserve"> </w:t>
+      </w:r>
+      <w:r>
+        <w:rPr>
+          <w:rFonts w:ascii="Courier New" w:hAnsi="Courier New" w:cs="Courier New"/>
+          <w:color w:val="000000"/>
+          <w:sz w:val="20"/>
+          <w:szCs w:val="20"/>
+        </w:rPr>
+        <w:t>-1</w:t>
+      </w:r>
+    </w:p>
+    <w:p>
+      <w:pPr>
+        <w:autoSpaceDE w:val="0"/>
+        <w:autoSpaceDN w:val="0"/>
+        <w:adjustRightInd w:val="0"/>
+        <w:spacing w:after="0" w:line="240" w:lineRule="auto"/>
+        <w:rPr>
+          <w:rFonts w:ascii="Courier New" w:hAnsi="Courier New" w:cs="Courier New"/>
+          <w:sz w:val="20"/>
+          <w:szCs w:val="20"/>
+        </w:rPr>
+      </w:pPr>
+      <w:r>
+        <w:rPr>
+          <w:rFonts w:ascii="Courier New" w:hAnsi="Courier New" w:cs="Courier New"/>
+          <w:color w:val="000000"/>
+          <w:sz w:val="20"/>
+          <w:szCs w:val="20"/>
+        </w:rPr>
+        <w:t>F</w:t>
+      </w:r>
+      <w:r>
+        <w:rPr>
+          <w:rFonts w:ascii="Courier New" w:hAnsi="Courier New" w:cs="Courier New"/>
+          <w:sz w:val="20"/>
+          <w:szCs w:val="20"/>
+        </w:rPr>
+        <w:t xml:space="preserve"> </w:t>
+      </w:r>
+      <w:r>
+        <w:rPr>
+          <w:rFonts w:ascii="Courier New" w:hAnsi="Courier New" w:cs="Courier New"/>
+          <w:color w:val="000000"/>
+          <w:sz w:val="20"/>
+          <w:szCs w:val="20"/>
+        </w:rPr>
+        <w:t>1</w:t>
+      </w:r>
+    </w:p>
+    <w:p>
+      <w:pPr>
+        <w:autoSpaceDE w:val="0"/>
+        <w:autoSpaceDN w:val="0"/>
+        <w:adjustRightInd w:val="0"/>
+        <w:spacing w:after="0" w:line="240" w:lineRule="auto"/>
+        <w:rPr>
+          <w:rFonts w:ascii="Courier New" w:hAnsi="Courier New" w:cs="Courier New"/>
+          <w:sz w:val="20"/>
+          <w:szCs w:val="20"/>
+        </w:rPr>
+      </w:pPr>
+      <w:r>
+        <w:rPr>
+          <w:rFonts w:ascii="Courier New" w:hAnsi="Courier New" w:cs="Courier New"/>
+          <w:color w:val="000000"/>
+          <w:sz w:val="20"/>
+          <w:szCs w:val="20"/>
+        </w:rPr>
+        <w:t>;</w:t>
+      </w:r>
+    </w:p>
+    <w:p>
+      <w:pPr>
+        <w:autoSpaceDE w:val="0"/>
+        <w:autoSpaceDN w:val="0"/>
+        <w:adjustRightInd w:val="0"/>
+        <w:spacing w:after="0" w:line="240" w:lineRule="auto"/>
+        <w:rPr>
+          <w:rFonts w:ascii="Courier New" w:hAnsi="Courier New" w:cs="Courier New"/>
+          <w:sz w:val="20"/>
+          <w:szCs w:val="20"/>
+        </w:rPr>
+      </w:pPr>
+    </w:p>
+    <w:p>
+      <w:r>
+        <w:rPr>
+          <w:rFonts w:ascii="Courier New" w:hAnsi="Courier New" w:cs="Courier New"/>
+          <w:b/>
+          <w:bCs/>
+          <w:color w:val="7F0055"/>
+          <w:sz w:val="20"/>
+          <w:szCs w:val="20"/>
+        </w:rPr>
+        <w:t>param</w:t>
+      </w:r>
+      <w:r>
+        <w:rPr>
+          <w:rFonts w:ascii="Courier New" w:hAnsi="Courier New" w:cs="Courier New"/>
+          <w:sz w:val="20"/>
+          <w:szCs w:val="20"/>
+        </w:rPr>
+        <w:t xml:space="preserve"> </w:t>
+      </w:r>
+      <w:r>
+        <w:rPr>
+          <w:rFonts w:ascii="Courier New" w:hAnsi="Courier New" w:cs="Courier New"/>
+          <w:color w:val="000000"/>
+          <w:sz w:val="20"/>
+          <w:szCs w:val="20"/>
+        </w:rPr>
+        <w:t>W</w:t>
+      </w:r>
+      <w:r>
+        <w:rPr>
+          <w:rFonts w:ascii="Courier New" w:hAnsi="Courier New" w:cs="Courier New"/>
+          <w:sz w:val="20"/>
+          <w:szCs w:val="20"/>
+        </w:rPr>
+        <w:t xml:space="preserve"> </w:t>
+      </w:r>
+      <w:r>
+        <w:rPr>
+          <w:rFonts w:ascii="Courier New" w:hAnsi="Courier New" w:cs="Courier New"/>
+          <w:color w:val="000000"/>
+          <w:sz w:val="20"/>
+          <w:szCs w:val="20"/>
+        </w:rPr>
+        <w:t>:=500;</w:t>
+      </w:r>
+    </w:p>
+    <w:p>
+      <w:pPr>
+        <w:rPr>
+          <w:lang w:val="en-US"/>
+        </w:rPr>
+      </w:pPr>
+    </w:p>
+    <w:p>
+      <w:pPr>
+        <w:rPr>
+          <w:lang w:val="en-US"/>
+        </w:rPr>
+      </w:pPr>
+    </w:p>
+    <w:p>
+      <w:pPr>
+        <w:rPr>
+          <w:rFonts w:ascii="Courier New" w:hAnsi="Courier New" w:cs="Courier New"/>
+          <w:color w:val="000000"/>
+          <w:sz w:val="20"/>
+          <w:szCs w:val="20"/>
+          <w:lang w:val="en-US"/>
         </w:rPr>
       </w:pPr>
     </w:p>
@@ -18584,7 +22459,7 @@
   <w:style w:type="paragraph" w:default="1" w:styleId="Normale">
     <w:name w:val="Normal"/>
     <w:qFormat/>
-    <w:rsid w:val="00F05EB7"/>
+    <w:rsid w:val="00264D12"/>
   </w:style>
   <w:style w:type="character" w:default="1" w:styleId="Carpredefinitoparagrafo">
     <w:name w:val="Default Paragraph Font"/>

</xml_diff>

<commit_message>
Refactor appunti e aggiunta soluzioni esercizi
</commit_message>
<xml_diff>
--- a/Esercizi/AMPL/Esercizi risolti AMPL.docx
+++ b/Esercizi/AMPL/Esercizi risolti AMPL.docx
@@ -27942,6 +27942,245 @@
           <w:rFonts w:eastAsiaTheme="minorEastAsia"/>
         </w:rPr>
       </w:pPr>
+    </w:p>
+    <w:p>
+      <w:pPr>
+        <w:rPr>
+          <w:rFonts w:eastAsiaTheme="minorEastAsia"/>
+        </w:rPr>
+      </w:pPr>
+      <w:r>
+        <w:rPr>
+          <w:rFonts w:eastAsiaTheme="minorEastAsia"/>
+        </w:rPr>
+        <w:lastRenderedPageBreak/>
+        <w:drawing>
+          <wp:inline distT="0" distB="0" distL="0" distR="0" wp14:anchorId="278D36C0" wp14:editId="2E3FBD65">
+            <wp:extent cx="5430982" cy="3410846"/>
+            <wp:effectExtent l="0" t="0" r="0" b="0"/>
+            <wp:docPr id="9" name="Immagine 9" descr="Immagine che contiene testo&#10;&#10;Descrizione generata automaticamente"/>
+            <wp:cNvGraphicFramePr>
+              <a:graphicFrameLocks xmlns:a="http://schemas.openxmlformats.org/drawingml/2006/main" noChangeAspect="1"/>
+            </wp:cNvGraphicFramePr>
+            <a:graphic xmlns:a="http://schemas.openxmlformats.org/drawingml/2006/main">
+              <a:graphicData uri="http://schemas.openxmlformats.org/drawingml/2006/picture">
+                <pic:pic xmlns:pic="http://schemas.openxmlformats.org/drawingml/2006/picture">
+                  <pic:nvPicPr>
+                    <pic:cNvPr id="9" name="Immagine 9" descr="Immagine che contiene testo&#10;&#10;Descrizione generata automaticamente"/>
+                    <pic:cNvPicPr/>
+                  </pic:nvPicPr>
+                  <pic:blipFill>
+                    <a:blip r:embed="rId23"/>
+                    <a:stretch>
+                      <a:fillRect/>
+                    </a:stretch>
+                  </pic:blipFill>
+                  <pic:spPr>
+                    <a:xfrm>
+                      <a:off x="0" y="0"/>
+                      <a:ext cx="5434218" cy="3412878"/>
+                    </a:xfrm>
+                    <a:prstGeom prst="rect">
+                      <a:avLst/>
+                    </a:prstGeom>
+                  </pic:spPr>
+                </pic:pic>
+              </a:graphicData>
+            </a:graphic>
+          </wp:inline>
+        </w:drawing>
+      </w:r>
+    </w:p>
+    <w:p>
+      <w:pPr>
+        <w:rPr>
+          <w:rFonts w:eastAsiaTheme="minorEastAsia"/>
+          <w:i/>
+          <w:iCs/>
+        </w:rPr>
+      </w:pPr>
+      <w:r>
+        <w:rPr>
+          <w:rFonts w:eastAsiaTheme="minorEastAsia"/>
+          <w:i/>
+          <w:iCs/>
+        </w:rPr>
+        <w:tab/>
+      </w:r>
+      <w:r>
+        <w:rPr>
+          <w:rFonts w:eastAsiaTheme="minorEastAsia"/>
+          <w:i/>
+          <w:iCs/>
+        </w:rPr>
+        <w:tab/>
+      </w:r>
+    </w:p>
+    <w:p>
+      <w:pPr>
+        <w:rPr>
+          <w:rFonts w:eastAsiaTheme="minorEastAsia"/>
+          <w:i/>
+          <w:iCs/>
+        </w:rPr>
+      </w:pPr>
+      <w:r>
+        <w:rPr>
+          <w:rFonts w:eastAsiaTheme="minorEastAsia"/>
+          <w:i/>
+          <w:iCs/>
+        </w:rPr>
+        <w:drawing>
+          <wp:inline distT="0" distB="0" distL="0" distR="0" wp14:anchorId="089C8137" wp14:editId="7715D92B">
+            <wp:extent cx="4557155" cy="4351397"/>
+            <wp:effectExtent l="0" t="0" r="0" b="0"/>
+            <wp:docPr id="11" name="Immagine 11" descr="Immagine che contiene testo&#10;&#10;Descrizione generata automaticamente"/>
+            <wp:cNvGraphicFramePr>
+              <a:graphicFrameLocks xmlns:a="http://schemas.openxmlformats.org/drawingml/2006/main" noChangeAspect="1"/>
+            </wp:cNvGraphicFramePr>
+            <a:graphic xmlns:a="http://schemas.openxmlformats.org/drawingml/2006/main">
+              <a:graphicData uri="http://schemas.openxmlformats.org/drawingml/2006/picture">
+                <pic:pic xmlns:pic="http://schemas.openxmlformats.org/drawingml/2006/picture">
+                  <pic:nvPicPr>
+                    <pic:cNvPr id="11" name="Immagine 11" descr="Immagine che contiene testo&#10;&#10;Descrizione generata automaticamente"/>
+                    <pic:cNvPicPr/>
+                  </pic:nvPicPr>
+                  <pic:blipFill>
+                    <a:blip r:embed="rId24"/>
+                    <a:stretch>
+                      <a:fillRect/>
+                    </a:stretch>
+                  </pic:blipFill>
+                  <pic:spPr>
+                    <a:xfrm>
+                      <a:off x="0" y="0"/>
+                      <a:ext cx="4557155" cy="4351397"/>
+                    </a:xfrm>
+                    <a:prstGeom prst="rect">
+                      <a:avLst/>
+                    </a:prstGeom>
+                  </pic:spPr>
+                </pic:pic>
+              </a:graphicData>
+            </a:graphic>
+          </wp:inline>
+        </w:drawing>
+      </w:r>
+    </w:p>
+    <w:p>
+      <w:pPr>
+        <w:rPr>
+          <w:rFonts w:eastAsiaTheme="minorEastAsia"/>
+        </w:rPr>
+      </w:pPr>
+    </w:p>
+    <w:p>
+      <w:pPr>
+        <w:rPr>
+          <w:rFonts w:eastAsiaTheme="minorEastAsia"/>
+        </w:rPr>
+      </w:pPr>
+      <w:r>
+        <w:rPr>
+          <w:rFonts w:eastAsiaTheme="minorEastAsia"/>
+        </w:rPr>
+        <w:br w:type="page"/>
+      </w:r>
+    </w:p>
+    <w:p>
+      <w:pPr>
+        <w:rPr>
+          <w:rFonts w:eastAsiaTheme="minorEastAsia"/>
+        </w:rPr>
+      </w:pPr>
+      <w:r>
+        <w:rPr>
+          <w:rFonts w:eastAsiaTheme="minorEastAsia"/>
+        </w:rPr>
+        <w:lastRenderedPageBreak/>
+        <w:drawing>
+          <wp:inline distT="0" distB="0" distL="0" distR="0" wp14:anchorId="110B43DD" wp14:editId="43DD5E46">
+            <wp:extent cx="4876800" cy="3179180"/>
+            <wp:effectExtent l="0" t="0" r="0" b="2540"/>
+            <wp:docPr id="10" name="Immagine 10" descr="Immagine che contiene testo&#10;&#10;Descrizione generata automaticamente"/>
+            <wp:cNvGraphicFramePr>
+              <a:graphicFrameLocks xmlns:a="http://schemas.openxmlformats.org/drawingml/2006/main" noChangeAspect="1"/>
+            </wp:cNvGraphicFramePr>
+            <a:graphic xmlns:a="http://schemas.openxmlformats.org/drawingml/2006/main">
+              <a:graphicData uri="http://schemas.openxmlformats.org/drawingml/2006/picture">
+                <pic:pic xmlns:pic="http://schemas.openxmlformats.org/drawingml/2006/picture">
+                  <pic:nvPicPr>
+                    <pic:cNvPr id="10" name="Immagine 10" descr="Immagine che contiene testo&#10;&#10;Descrizione generata automaticamente"/>
+                    <pic:cNvPicPr/>
+                  </pic:nvPicPr>
+                  <pic:blipFill>
+                    <a:blip r:embed="rId25"/>
+                    <a:stretch>
+                      <a:fillRect/>
+                    </a:stretch>
+                  </pic:blipFill>
+                  <pic:spPr>
+                    <a:xfrm>
+                      <a:off x="0" y="0"/>
+                      <a:ext cx="4877882" cy="3179885"/>
+                    </a:xfrm>
+                    <a:prstGeom prst="rect">
+                      <a:avLst/>
+                    </a:prstGeom>
+                  </pic:spPr>
+                </pic:pic>
+              </a:graphicData>
+            </a:graphic>
+          </wp:inline>
+        </w:drawing>
+      </w:r>
+    </w:p>
+    <w:p>
+      <w:pPr>
+        <w:rPr>
+          <w:rFonts w:eastAsiaTheme="minorEastAsia"/>
+        </w:rPr>
+      </w:pPr>
+      <w:r>
+        <w:rPr>
+          <w:rFonts w:eastAsiaTheme="minorEastAsia"/>
+        </w:rPr>
+        <w:drawing>
+          <wp:inline distT="0" distB="0" distL="0" distR="0" wp14:anchorId="5CF780B6" wp14:editId="1E11A581">
+            <wp:extent cx="5220152" cy="5006774"/>
+            <wp:effectExtent l="0" t="0" r="0" b="3810"/>
+            <wp:docPr id="12" name="Immagine 12" descr="Immagine che contiene testo&#10;&#10;Descrizione generata automaticamente"/>
+            <wp:cNvGraphicFramePr>
+              <a:graphicFrameLocks xmlns:a="http://schemas.openxmlformats.org/drawingml/2006/main" noChangeAspect="1"/>
+            </wp:cNvGraphicFramePr>
+            <a:graphic xmlns:a="http://schemas.openxmlformats.org/drawingml/2006/main">
+              <a:graphicData uri="http://schemas.openxmlformats.org/drawingml/2006/picture">
+                <pic:pic xmlns:pic="http://schemas.openxmlformats.org/drawingml/2006/picture">
+                  <pic:nvPicPr>
+                    <pic:cNvPr id="12" name="Immagine 12" descr="Immagine che contiene testo&#10;&#10;Descrizione generata automaticamente"/>
+                    <pic:cNvPicPr/>
+                  </pic:nvPicPr>
+                  <pic:blipFill>
+                    <a:blip r:embed="rId26"/>
+                    <a:stretch>
+                      <a:fillRect/>
+                    </a:stretch>
+                  </pic:blipFill>
+                  <pic:spPr>
+                    <a:xfrm>
+                      <a:off x="0" y="0"/>
+                      <a:ext cx="5220152" cy="5006774"/>
+                    </a:xfrm>
+                    <a:prstGeom prst="rect">
+                      <a:avLst/>
+                    </a:prstGeom>
+                  </pic:spPr>
+                </pic:pic>
+              </a:graphicData>
+            </a:graphic>
+          </wp:inline>
+        </w:drawing>
+      </w:r>
     </w:p>
     <w:p>
       <w:pPr>

</xml_diff>